<commit_message>
Replaced 'Hero32' with 'CODENAME: HERO' in every document
</commit_message>
<xml_diff>
--- a/docs/anforderungen.docx
+++ b/docs/anforderungen.docx
@@ -1,6 +1,6 @@
 
 <file path=word/document.xml><?xml version="1.0" encoding="utf-8"?>
-<w:document xmlns:wpc="http://schemas.microsoft.com/office/word/2010/wordprocessingCanvas" xmlns:cx="http://schemas.microsoft.com/office/drawing/2014/chartex" xmlns:cx1="http://schemas.microsoft.com/office/drawing/2015/9/8/chartex" xmlns:mc="http://schemas.openxmlformats.org/markup-compatibility/2006" xmlns:o="urn:schemas-microsoft-com:office:office" xmlns:r="http://schemas.openxmlformats.org/officeDocument/2006/relationships" xmlns:m="http://schemas.openxmlformats.org/officeDocument/2006/math" xmlns:v="urn:schemas-microsoft-com:vml" xmlns:wp14="http://schemas.microsoft.com/office/word/2010/wordprocessingDrawing" xmlns:wp="http://schemas.openxmlformats.org/drawingml/2006/wordprocessingDrawing" xmlns:w10="urn:schemas-microsoft-com:office:word" xmlns:w="http://schemas.openxmlformats.org/wordprocessingml/2006/main" xmlns:w14="http://schemas.microsoft.com/office/word/2010/wordml" xmlns:w15="http://schemas.microsoft.com/office/word/2012/wordml" xmlns:w16se="http://schemas.microsoft.com/office/word/2015/wordml/symex" xmlns:wpg="http://schemas.microsoft.com/office/word/2010/wordprocessingGroup" xmlns:wpi="http://schemas.microsoft.com/office/word/2010/wordprocessingInk" xmlns:wne="http://schemas.microsoft.com/office/word/2006/wordml" xmlns:wps="http://schemas.microsoft.com/office/word/2010/wordprocessingShape" mc:Ignorable="w14 w15 w16se wp14">
+<w:document xmlns:wpc="http://schemas.microsoft.com/office/word/2010/wordprocessingCanvas" xmlns:cx="http://schemas.microsoft.com/office/drawing/2014/chartex" xmlns:cx1="http://schemas.microsoft.com/office/drawing/2015/9/8/chartex" xmlns:cx2="http://schemas.microsoft.com/office/drawing/2015/10/21/chartex" xmlns:mc="http://schemas.openxmlformats.org/markup-compatibility/2006" xmlns:o="urn:schemas-microsoft-com:office:office" xmlns:r="http://schemas.openxmlformats.org/officeDocument/2006/relationships" xmlns:m="http://schemas.openxmlformats.org/officeDocument/2006/math" xmlns:v="urn:schemas-microsoft-com:vml" xmlns:wp14="http://schemas.microsoft.com/office/word/2010/wordprocessingDrawing" xmlns:wp="http://schemas.openxmlformats.org/drawingml/2006/wordprocessingDrawing" xmlns:w10="urn:schemas-microsoft-com:office:word" xmlns:w="http://schemas.openxmlformats.org/wordprocessingml/2006/main" xmlns:w14="http://schemas.microsoft.com/office/word/2010/wordml" xmlns:w15="http://schemas.microsoft.com/office/word/2012/wordml" xmlns:w16se="http://schemas.microsoft.com/office/word/2015/wordml/symex" xmlns:wpg="http://schemas.microsoft.com/office/word/2010/wordprocessingGroup" xmlns:wpi="http://schemas.microsoft.com/office/word/2010/wordprocessingInk" xmlns:wne="http://schemas.microsoft.com/office/word/2006/wordml" xmlns:wps="http://schemas.microsoft.com/office/word/2010/wordprocessingShape" mc:Ignorable="w14 w15 w16se wp14">
   <w:body>
     <w:p>
       <w:pPr>
@@ -17,14 +17,41 @@
         <w:rPr>
           <w:lang w:val="en-GB"/>
         </w:rPr>
-        <w:t xml:space="preserve">Hero32 </w:t>
-      </w:r>
+        <w:t>CODENAME</w:t>
+      </w:r>
+      <w:r>
+        <w:rPr>
+          <w:lang w:val="en-GB"/>
+        </w:rPr>
+        <w:t xml:space="preserve">: </w:t>
+      </w:r>
+      <w:r>
+        <w:rPr>
+          <w:lang w:val="en-GB"/>
+        </w:rPr>
+        <w:t>HERO</w:t>
+      </w:r>
+      <w:r>
+        <w:rPr>
+          <w:lang w:val="en-GB"/>
+        </w:rPr>
+        <w:t xml:space="preserve"> </w:t>
+      </w:r>
+      <w:proofErr w:type="spellStart"/>
       <w:r>
         <w:rPr>
           <w:sz w:val="32"/>
           <w:lang w:val="en-GB"/>
         </w:rPr>
-        <w:t>cheapbit games</w:t>
+        <w:t>cheapbit</w:t>
+      </w:r>
+      <w:proofErr w:type="spellEnd"/>
+      <w:r>
+        <w:rPr>
+          <w:sz w:val="32"/>
+          <w:lang w:val="en-GB"/>
+        </w:rPr>
+        <w:t xml:space="preserve"> games</w:t>
       </w:r>
       <w:r>
         <w:rPr>
@@ -33,6 +60,7 @@
         </w:rPr>
         <w:tab/>
       </w:r>
+      <w:proofErr w:type="spellStart"/>
       <w:r>
         <w:rPr>
           <w:sz w:val="32"/>
@@ -40,6 +68,7 @@
         </w:rPr>
         <w:t>Anforderungen</w:t>
       </w:r>
+      <w:proofErr w:type="spellEnd"/>
     </w:p>
     <w:p>
       <w:pPr>
@@ -63,6 +92,7 @@
         </w:rPr>
         <w:tab/>
       </w:r>
+      <w:proofErr w:type="spellStart"/>
       <w:r>
         <w:rPr>
           <w:lang w:val="en-GB"/>
@@ -75,6 +105,7 @@
         </w:rPr>
         <w:t>echnisch</w:t>
       </w:r>
+      <w:proofErr w:type="spellEnd"/>
     </w:p>
     <w:p>
       <w:pPr>
@@ -83,12 +114,14 @@
           <w:lang w:val="en-GB"/>
         </w:rPr>
       </w:pPr>
+      <w:proofErr w:type="spellStart"/>
       <w:r>
         <w:rPr>
           <w:lang w:val="en-GB"/>
         </w:rPr>
         <w:t>Grundlagen</w:t>
       </w:r>
+      <w:proofErr w:type="spellEnd"/>
     </w:p>
     <w:p>
       <w:pPr>
@@ -97,12 +130,14 @@
           <w:lang w:val="en-GB"/>
         </w:rPr>
       </w:pPr>
+      <w:proofErr w:type="spellStart"/>
       <w:r>
         <w:rPr>
           <w:lang w:val="en-GB"/>
         </w:rPr>
         <w:t>Charaktere</w:t>
       </w:r>
+      <w:proofErr w:type="spellEnd"/>
     </w:p>
     <w:p>
       <w:pPr>
@@ -172,8 +207,6 @@
       <w:r>
         <w:t xml:space="preserve"> Ähnlich verhält es sich mit den Schilden und Fähigkeiten. Für Rüstung wäre es nett zu haben, aber nicht unbedingt notwendig.</w:t>
       </w:r>
-      <w:bookmarkStart w:id="0" w:name="_GoBack"/>
-      <w:bookmarkEnd w:id="0"/>
     </w:p>
     <w:p>
       <w:pPr>
@@ -409,9 +442,11 @@
           <w:numId w:val="1"/>
         </w:numPr>
       </w:pPr>
+      <w:proofErr w:type="spellStart"/>
       <w:r>
         <w:t>Dungeons</w:t>
       </w:r>
+      <w:proofErr w:type="spellEnd"/>
     </w:p>
     <w:p>
       <w:pPr>
@@ -552,22 +587,24 @@
         <w:t xml:space="preserve"> Welten zu je 128 Spielern</w:t>
       </w:r>
       <w:r>
+        <w:t xml:space="preserve"> unterteilt werden</w:t>
+      </w:r>
+      <w:r>
+        <w:t>.</w:t>
+      </w:r>
+      <w:r>
         <w:t xml:space="preserve"> </w:t>
       </w:r>
       <w:r>
-        <w:t>unterteilt</w:t>
-      </w:r>
-      <w:r>
-        <w:t xml:space="preserve"> werden</w:t>
-      </w:r>
-      <w:r>
-        <w:t>.</w:t>
-      </w:r>
-      <w:r>
-        <w:t xml:space="preserve"> </w:t>
-      </w:r>
-      <w:r>
-        <w:t xml:space="preserve">Der Spieler wird entweder per Steam, oder per Account angemeldet. </w:t>
+        <w:t xml:space="preserve">Der Spieler wird entweder per </w:t>
+      </w:r>
+      <w:proofErr w:type="spellStart"/>
+      <w:r>
+        <w:t>Steam</w:t>
+      </w:r>
+      <w:proofErr w:type="spellEnd"/>
+      <w:r>
+        <w:t xml:space="preserve">, oder per Account angemeldet. </w:t>
       </w:r>
       <w:r>
         <w:br/>
@@ -634,7 +671,12 @@
         <w:t>Die</w:t>
       </w:r>
       <w:r>
-        <w:t xml:space="preserve"> Server</w:t>
+        <w:t xml:space="preserve"> Serv</w:t>
+      </w:r>
+      <w:bookmarkStart w:id="0" w:name="_GoBack"/>
+      <w:bookmarkEnd w:id="0"/>
+      <w:r>
+        <w:t>er</w:t>
       </w:r>
       <w:r>
         <w:t>seite sollte</w:t>
@@ -656,7 +698,7 @@
 </file>
 
 <file path=word/endnotes.xml><?xml version="1.0" encoding="utf-8"?>
-<w:endnotes xmlns:wpc="http://schemas.microsoft.com/office/word/2010/wordprocessingCanvas" xmlns:cx="http://schemas.microsoft.com/office/drawing/2014/chartex" xmlns:cx1="http://schemas.microsoft.com/office/drawing/2015/9/8/chartex" xmlns:mc="http://schemas.openxmlformats.org/markup-compatibility/2006" xmlns:o="urn:schemas-microsoft-com:office:office" xmlns:r="http://schemas.openxmlformats.org/officeDocument/2006/relationships" xmlns:m="http://schemas.openxmlformats.org/officeDocument/2006/math" xmlns:v="urn:schemas-microsoft-com:vml" xmlns:wp14="http://schemas.microsoft.com/office/word/2010/wordprocessingDrawing" xmlns:wp="http://schemas.openxmlformats.org/drawingml/2006/wordprocessingDrawing" xmlns:w10="urn:schemas-microsoft-com:office:word" xmlns:w="http://schemas.openxmlformats.org/wordprocessingml/2006/main" xmlns:w14="http://schemas.microsoft.com/office/word/2010/wordml" xmlns:w15="http://schemas.microsoft.com/office/word/2012/wordml" xmlns:w16se="http://schemas.microsoft.com/office/word/2015/wordml/symex" xmlns:wpg="http://schemas.microsoft.com/office/word/2010/wordprocessingGroup" xmlns:wpi="http://schemas.microsoft.com/office/word/2010/wordprocessingInk" xmlns:wne="http://schemas.microsoft.com/office/word/2006/wordml" xmlns:wps="http://schemas.microsoft.com/office/word/2010/wordprocessingShape" mc:Ignorable="w14 w15 w16se wp14">
+<w:endnotes xmlns:wpc="http://schemas.microsoft.com/office/word/2010/wordprocessingCanvas" xmlns:cx="http://schemas.microsoft.com/office/drawing/2014/chartex" xmlns:cx1="http://schemas.microsoft.com/office/drawing/2015/9/8/chartex" xmlns:cx2="http://schemas.microsoft.com/office/drawing/2015/10/21/chartex" xmlns:mc="http://schemas.openxmlformats.org/markup-compatibility/2006" xmlns:o="urn:schemas-microsoft-com:office:office" xmlns:r="http://schemas.openxmlformats.org/officeDocument/2006/relationships" xmlns:m="http://schemas.openxmlformats.org/officeDocument/2006/math" xmlns:v="urn:schemas-microsoft-com:vml" xmlns:wp14="http://schemas.microsoft.com/office/word/2010/wordprocessingDrawing" xmlns:wp="http://schemas.openxmlformats.org/drawingml/2006/wordprocessingDrawing" xmlns:w10="urn:schemas-microsoft-com:office:word" xmlns:w="http://schemas.openxmlformats.org/wordprocessingml/2006/main" xmlns:w14="http://schemas.microsoft.com/office/word/2010/wordml" xmlns:w15="http://schemas.microsoft.com/office/word/2012/wordml" xmlns:w16se="http://schemas.microsoft.com/office/word/2015/wordml/symex" xmlns:wpg="http://schemas.microsoft.com/office/word/2010/wordprocessingGroup" xmlns:wpi="http://schemas.microsoft.com/office/word/2010/wordprocessingInk" xmlns:wne="http://schemas.microsoft.com/office/word/2006/wordml" xmlns:wps="http://schemas.microsoft.com/office/word/2010/wordprocessingShape" mc:Ignorable="w14 w15 w16se wp14">
   <w:endnote w:type="separator" w:id="-1">
     <w:p>
       <w:pPr>
@@ -681,7 +723,7 @@
 </file>
 
 <file path=word/footer1.xml><?xml version="1.0" encoding="utf-8"?>
-<w:ftr xmlns:wpc="http://schemas.microsoft.com/office/word/2010/wordprocessingCanvas" xmlns:cx="http://schemas.microsoft.com/office/drawing/2014/chartex" xmlns:cx1="http://schemas.microsoft.com/office/drawing/2015/9/8/chartex" xmlns:mc="http://schemas.openxmlformats.org/markup-compatibility/2006" xmlns:o="urn:schemas-microsoft-com:office:office" xmlns:r="http://schemas.openxmlformats.org/officeDocument/2006/relationships" xmlns:m="http://schemas.openxmlformats.org/officeDocument/2006/math" xmlns:v="urn:schemas-microsoft-com:vml" xmlns:wp14="http://schemas.microsoft.com/office/word/2010/wordprocessingDrawing" xmlns:wp="http://schemas.openxmlformats.org/drawingml/2006/wordprocessingDrawing" xmlns:w10="urn:schemas-microsoft-com:office:word" xmlns:w="http://schemas.openxmlformats.org/wordprocessingml/2006/main" xmlns:w14="http://schemas.microsoft.com/office/word/2010/wordml" xmlns:w15="http://schemas.microsoft.com/office/word/2012/wordml" xmlns:w16se="http://schemas.microsoft.com/office/word/2015/wordml/symex" xmlns:wpg="http://schemas.microsoft.com/office/word/2010/wordprocessingGroup" xmlns:wpi="http://schemas.microsoft.com/office/word/2010/wordprocessingInk" xmlns:wne="http://schemas.microsoft.com/office/word/2006/wordml" xmlns:wps="http://schemas.microsoft.com/office/word/2010/wordprocessingShape" mc:Ignorable="w14 w15 w16se wp14">
+<w:ftr xmlns:wpc="http://schemas.microsoft.com/office/word/2010/wordprocessingCanvas" xmlns:cx="http://schemas.microsoft.com/office/drawing/2014/chartex" xmlns:cx1="http://schemas.microsoft.com/office/drawing/2015/9/8/chartex" xmlns:cx2="http://schemas.microsoft.com/office/drawing/2015/10/21/chartex" xmlns:mc="http://schemas.openxmlformats.org/markup-compatibility/2006" xmlns:o="urn:schemas-microsoft-com:office:office" xmlns:r="http://schemas.openxmlformats.org/officeDocument/2006/relationships" xmlns:m="http://schemas.openxmlformats.org/officeDocument/2006/math" xmlns:v="urn:schemas-microsoft-com:vml" xmlns:wp14="http://schemas.microsoft.com/office/word/2010/wordprocessingDrawing" xmlns:wp="http://schemas.openxmlformats.org/drawingml/2006/wordprocessingDrawing" xmlns:w10="urn:schemas-microsoft-com:office:word" xmlns:w="http://schemas.openxmlformats.org/wordprocessingml/2006/main" xmlns:w14="http://schemas.microsoft.com/office/word/2010/wordml" xmlns:w15="http://schemas.microsoft.com/office/word/2012/wordml" xmlns:w16se="http://schemas.microsoft.com/office/word/2015/wordml/symex" xmlns:wpg="http://schemas.microsoft.com/office/word/2010/wordprocessingGroup" xmlns:wpi="http://schemas.microsoft.com/office/word/2010/wordprocessingInk" xmlns:wne="http://schemas.microsoft.com/office/word/2006/wordml" xmlns:wps="http://schemas.microsoft.com/office/word/2010/wordprocessingShape" mc:Ignorable="w14 w15 w16se wp14">
   <w:sdt>
     <w:sdtPr>
       <w:id w:val="227819764"/>
@@ -690,6 +732,7 @@
         <w:docPartUnique/>
       </w:docPartObj>
     </w:sdtPr>
+    <w:sdtEndPr/>
     <w:sdtContent>
       <w:p>
         <w:pPr>
@@ -710,7 +753,7 @@
             <w:noProof/>
             <w:lang w:val="de-DE"/>
           </w:rPr>
-          <w:t>1</w:t>
+          <w:t>2</w:t>
         </w:r>
         <w:r>
           <w:fldChar w:fldCharType="end"/>
@@ -729,13 +772,20 @@
       <w:dataBinding w:prefixMappings="xmlns:ns0='http://schemas.openxmlformats.org/officeDocument/2006/extended-properties' " w:xpath="/ns0:Properties[1]/ns0:Company[1]" w:storeItemID="{6668398D-A668-4E3E-A5EB-62B293D839F1}"/>
       <w:text/>
     </w:sdtPr>
+    <w:sdtEndPr/>
     <w:sdtContent>
       <w:p>
         <w:pPr>
           <w:pStyle w:val="Fuzeile"/>
         </w:pPr>
         <w:r>
-          <w:t>Hero32</w:t>
+          <w:t>CODENAME:</w:t>
+        </w:r>
+        <w:r>
+          <w:t xml:space="preserve"> </w:t>
+        </w:r>
+        <w:r>
+          <w:t>HERO</w:t>
         </w:r>
       </w:p>
     </w:sdtContent>
@@ -749,7 +799,7 @@
 </file>
 
 <file path=word/footnotes.xml><?xml version="1.0" encoding="utf-8"?>
-<w:footnotes xmlns:wpc="http://schemas.microsoft.com/office/word/2010/wordprocessingCanvas" xmlns:cx="http://schemas.microsoft.com/office/drawing/2014/chartex" xmlns:cx1="http://schemas.microsoft.com/office/drawing/2015/9/8/chartex" xmlns:mc="http://schemas.openxmlformats.org/markup-compatibility/2006" xmlns:o="urn:schemas-microsoft-com:office:office" xmlns:r="http://schemas.openxmlformats.org/officeDocument/2006/relationships" xmlns:m="http://schemas.openxmlformats.org/officeDocument/2006/math" xmlns:v="urn:schemas-microsoft-com:vml" xmlns:wp14="http://schemas.microsoft.com/office/word/2010/wordprocessingDrawing" xmlns:wp="http://schemas.openxmlformats.org/drawingml/2006/wordprocessingDrawing" xmlns:w10="urn:schemas-microsoft-com:office:word" xmlns:w="http://schemas.openxmlformats.org/wordprocessingml/2006/main" xmlns:w14="http://schemas.microsoft.com/office/word/2010/wordml" xmlns:w15="http://schemas.microsoft.com/office/word/2012/wordml" xmlns:w16se="http://schemas.microsoft.com/office/word/2015/wordml/symex" xmlns:wpg="http://schemas.microsoft.com/office/word/2010/wordprocessingGroup" xmlns:wpi="http://schemas.microsoft.com/office/word/2010/wordprocessingInk" xmlns:wne="http://schemas.microsoft.com/office/word/2006/wordml" xmlns:wps="http://schemas.microsoft.com/office/word/2010/wordprocessingShape" mc:Ignorable="w14 w15 w16se wp14">
+<w:footnotes xmlns:wpc="http://schemas.microsoft.com/office/word/2010/wordprocessingCanvas" xmlns:cx="http://schemas.microsoft.com/office/drawing/2014/chartex" xmlns:cx1="http://schemas.microsoft.com/office/drawing/2015/9/8/chartex" xmlns:cx2="http://schemas.microsoft.com/office/drawing/2015/10/21/chartex" xmlns:mc="http://schemas.openxmlformats.org/markup-compatibility/2006" xmlns:o="urn:schemas-microsoft-com:office:office" xmlns:r="http://schemas.openxmlformats.org/officeDocument/2006/relationships" xmlns:m="http://schemas.openxmlformats.org/officeDocument/2006/math" xmlns:v="urn:schemas-microsoft-com:vml" xmlns:wp14="http://schemas.microsoft.com/office/word/2010/wordprocessingDrawing" xmlns:wp="http://schemas.openxmlformats.org/drawingml/2006/wordprocessingDrawing" xmlns:w10="urn:schemas-microsoft-com:office:word" xmlns:w="http://schemas.openxmlformats.org/wordprocessingml/2006/main" xmlns:w14="http://schemas.microsoft.com/office/word/2010/wordml" xmlns:w15="http://schemas.microsoft.com/office/word/2012/wordml" xmlns:w16se="http://schemas.microsoft.com/office/word/2015/wordml/symex" xmlns:wpg="http://schemas.microsoft.com/office/word/2010/wordprocessingGroup" xmlns:wpi="http://schemas.microsoft.com/office/word/2010/wordprocessingInk" xmlns:wne="http://schemas.microsoft.com/office/word/2006/wordml" xmlns:wps="http://schemas.microsoft.com/office/word/2010/wordprocessingShape" mc:Ignorable="w14 w15 w16se wp14">
   <w:footnote w:type="separator" w:id="-1">
     <w:p>
       <w:pPr>
@@ -774,7 +824,7 @@
 </file>
 
 <file path=word/header1.xml><?xml version="1.0" encoding="utf-8"?>
-<w:hdr xmlns:wpc="http://schemas.microsoft.com/office/word/2010/wordprocessingCanvas" xmlns:cx="http://schemas.microsoft.com/office/drawing/2014/chartex" xmlns:cx1="http://schemas.microsoft.com/office/drawing/2015/9/8/chartex" xmlns:mc="http://schemas.openxmlformats.org/markup-compatibility/2006" xmlns:o="urn:schemas-microsoft-com:office:office" xmlns:r="http://schemas.openxmlformats.org/officeDocument/2006/relationships" xmlns:m="http://schemas.openxmlformats.org/officeDocument/2006/math" xmlns:v="urn:schemas-microsoft-com:vml" xmlns:wp14="http://schemas.microsoft.com/office/word/2010/wordprocessingDrawing" xmlns:wp="http://schemas.openxmlformats.org/drawingml/2006/wordprocessingDrawing" xmlns:w10="urn:schemas-microsoft-com:office:word" xmlns:w="http://schemas.openxmlformats.org/wordprocessingml/2006/main" xmlns:w14="http://schemas.microsoft.com/office/word/2010/wordml" xmlns:w15="http://schemas.microsoft.com/office/word/2012/wordml" xmlns:w16se="http://schemas.microsoft.com/office/word/2015/wordml/symex" xmlns:wpg="http://schemas.microsoft.com/office/word/2010/wordprocessingGroup" xmlns:wpi="http://schemas.microsoft.com/office/word/2010/wordprocessingInk" xmlns:wne="http://schemas.microsoft.com/office/word/2006/wordml" xmlns:wps="http://schemas.microsoft.com/office/word/2010/wordprocessingShape" mc:Ignorable="w14 w15 w16se wp14">
+<w:hdr xmlns:wpc="http://schemas.microsoft.com/office/word/2010/wordprocessingCanvas" xmlns:cx="http://schemas.microsoft.com/office/drawing/2014/chartex" xmlns:cx1="http://schemas.microsoft.com/office/drawing/2015/9/8/chartex" xmlns:cx2="http://schemas.microsoft.com/office/drawing/2015/10/21/chartex" xmlns:mc="http://schemas.openxmlformats.org/markup-compatibility/2006" xmlns:o="urn:schemas-microsoft-com:office:office" xmlns:r="http://schemas.openxmlformats.org/officeDocument/2006/relationships" xmlns:m="http://schemas.openxmlformats.org/officeDocument/2006/math" xmlns:v="urn:schemas-microsoft-com:vml" xmlns:wp14="http://schemas.microsoft.com/office/word/2010/wordprocessingDrawing" xmlns:wp="http://schemas.openxmlformats.org/drawingml/2006/wordprocessingDrawing" xmlns:w10="urn:schemas-microsoft-com:office:word" xmlns:w="http://schemas.openxmlformats.org/wordprocessingml/2006/main" xmlns:w14="http://schemas.microsoft.com/office/word/2010/wordml" xmlns:w15="http://schemas.microsoft.com/office/word/2012/wordml" xmlns:w16se="http://schemas.microsoft.com/office/word/2015/wordml/symex" xmlns:wpg="http://schemas.microsoft.com/office/word/2010/wordprocessingGroup" xmlns:wpi="http://schemas.microsoft.com/office/word/2010/wordprocessingInk" xmlns:wne="http://schemas.microsoft.com/office/word/2006/wordml" xmlns:wps="http://schemas.microsoft.com/office/word/2010/wordprocessingShape" mc:Ignorable="w14 w15 w16se wp14">
   <w:p>
     <w:pPr>
       <w:pStyle w:val="Kopfzeile"/>
@@ -790,6 +840,7 @@
         <w:dataBinding w:prefixMappings="xmlns:ns0='http://purl.org/dc/elements/1.1/' xmlns:ns1='http://schemas.openxmlformats.org/package/2006/metadata/core-properties' " w:xpath="/ns1:coreProperties[1]/ns0:creator[1]" w:storeItemID="{6C3C8BC8-F283-45AE-878A-BAB7291924A1}"/>
         <w:text/>
       </w:sdtPr>
+      <w:sdtEndPr/>
       <w:sdtContent>
         <w:r>
           <w:t>Markus Reichl</w:t>
@@ -810,6 +861,7 @@
         <w:dataBinding w:prefixMappings="xmlns:ns0='http://purl.org/dc/elements/1.1/' xmlns:ns1='http://schemas.openxmlformats.org/package/2006/metadata/core-properties' " w:xpath="/ns1:coreProperties[1]/ns0:title[1]" w:storeItemID="{6C3C8BC8-F283-45AE-878A-BAB7291924A1}"/>
         <w:text/>
       </w:sdtPr>
+      <w:sdtEndPr/>
       <w:sdtContent>
         <w:r>
           <w:t>Anforderungen</w:t>
@@ -835,6 +887,7 @@
           <w:calendar w:val="gregorian"/>
         </w:date>
       </w:sdtPr>
+      <w:sdtEndPr/>
       <w:sdtContent>
         <w:r>
           <w:t>03.02.2016</w:t>
@@ -851,7 +904,7 @@
 </file>
 
 <file path=word/numbering.xml><?xml version="1.0" encoding="utf-8"?>
-<w:numbering xmlns:wpc="http://schemas.microsoft.com/office/word/2010/wordprocessingCanvas" xmlns:cx="http://schemas.microsoft.com/office/drawing/2014/chartex" xmlns:cx1="http://schemas.microsoft.com/office/drawing/2015/9/8/chartex" xmlns:mc="http://schemas.openxmlformats.org/markup-compatibility/2006" xmlns:o="urn:schemas-microsoft-com:office:office" xmlns:r="http://schemas.openxmlformats.org/officeDocument/2006/relationships" xmlns:m="http://schemas.openxmlformats.org/officeDocument/2006/math" xmlns:v="urn:schemas-microsoft-com:vml" xmlns:wp14="http://schemas.microsoft.com/office/word/2010/wordprocessingDrawing" xmlns:wp="http://schemas.openxmlformats.org/drawingml/2006/wordprocessingDrawing" xmlns:w10="urn:schemas-microsoft-com:office:word" xmlns:w="http://schemas.openxmlformats.org/wordprocessingml/2006/main" xmlns:w14="http://schemas.microsoft.com/office/word/2010/wordml" xmlns:w15="http://schemas.microsoft.com/office/word/2012/wordml" xmlns:w16se="http://schemas.microsoft.com/office/word/2015/wordml/symex" xmlns:wpg="http://schemas.microsoft.com/office/word/2010/wordprocessingGroup" xmlns:wpi="http://schemas.microsoft.com/office/word/2010/wordprocessingInk" xmlns:wne="http://schemas.microsoft.com/office/word/2006/wordml" xmlns:wps="http://schemas.microsoft.com/office/word/2010/wordprocessingShape" mc:Ignorable="w14 w15 w16se wp14">
+<w:numbering xmlns:wpc="http://schemas.microsoft.com/office/word/2010/wordprocessingCanvas" xmlns:cx="http://schemas.microsoft.com/office/drawing/2014/chartex" xmlns:cx1="http://schemas.microsoft.com/office/drawing/2015/9/8/chartex" xmlns:cx2="http://schemas.microsoft.com/office/drawing/2015/10/21/chartex" xmlns:mc="http://schemas.openxmlformats.org/markup-compatibility/2006" xmlns:o="urn:schemas-microsoft-com:office:office" xmlns:r="http://schemas.openxmlformats.org/officeDocument/2006/relationships" xmlns:m="http://schemas.openxmlformats.org/officeDocument/2006/math" xmlns:v="urn:schemas-microsoft-com:vml" xmlns:wp14="http://schemas.microsoft.com/office/word/2010/wordprocessingDrawing" xmlns:wp="http://schemas.openxmlformats.org/drawingml/2006/wordprocessingDrawing" xmlns:w10="urn:schemas-microsoft-com:office:word" xmlns:w="http://schemas.openxmlformats.org/wordprocessingml/2006/main" xmlns:w14="http://schemas.microsoft.com/office/word/2010/wordml" xmlns:w15="http://schemas.microsoft.com/office/word/2012/wordml" xmlns:w16se="http://schemas.microsoft.com/office/word/2015/wordml/symex" xmlns:wpg="http://schemas.microsoft.com/office/word/2010/wordprocessingGroup" xmlns:wpi="http://schemas.microsoft.com/office/word/2010/wordprocessingInk" xmlns:wne="http://schemas.microsoft.com/office/word/2006/wordml" xmlns:wps="http://schemas.microsoft.com/office/word/2010/wordprocessingShape" mc:Ignorable="w14 w15 w16se wp14">
   <w:abstractNum w:abstractNumId="0" w15:restartNumberingAfterBreak="0">
     <w:nsid w:val="25183AE9"/>
     <w:multiLevelType w:val="hybridMultilevel"/>
@@ -1220,7 +1273,7 @@
       </w:pPr>
     </w:pPrDefault>
   </w:docDefaults>
-  <w:latentStyles w:defLockedState="0" w:defUIPriority="99" w:defSemiHidden="0" w:defUnhideWhenUsed="0" w:defQFormat="0" w:count="371">
+  <w:latentStyles w:defLockedState="0" w:defUIPriority="99" w:defSemiHidden="0" w:defUnhideWhenUsed="0" w:defQFormat="0" w:count="373">
     <w:lsdException w:name="Normal" w:uiPriority="0" w:qFormat="1"/>
     <w:lsdException w:name="heading 1" w:uiPriority="9" w:qFormat="1"/>
     <w:lsdException w:name="heading 2" w:semiHidden="1" w:uiPriority="9" w:unhideWhenUsed="1" w:qFormat="1"/>
@@ -1326,7 +1379,6 @@
     <w:lsdException w:name="HTML Sample" w:semiHidden="1" w:unhideWhenUsed="1"/>
     <w:lsdException w:name="HTML Typewriter" w:semiHidden="1" w:unhideWhenUsed="1"/>
     <w:lsdException w:name="HTML Variable" w:semiHidden="1" w:unhideWhenUsed="1"/>
-    <w:lsdException w:name="Normal Table" w:semiHidden="1" w:unhideWhenUsed="1"/>
     <w:lsdException w:name="annotation subject" w:semiHidden="1" w:unhideWhenUsed="1"/>
     <w:lsdException w:name="No List" w:semiHidden="1" w:unhideWhenUsed="1"/>
     <w:lsdException w:name="Outline List 1" w:semiHidden="1" w:unhideWhenUsed="1"/>
@@ -1372,11 +1424,9 @@
     <w:lsdException w:name="Table Subtle 1" w:semiHidden="1" w:unhideWhenUsed="1"/>
     <w:lsdException w:name="Table Subtle 2" w:semiHidden="1" w:unhideWhenUsed="1"/>
     <w:lsdException w:name="Table Web 1" w:semiHidden="1" w:unhideWhenUsed="1"/>
-    <w:lsdException w:name="Table Web 2" w:semiHidden="1" w:unhideWhenUsed="1"/>
     <w:lsdException w:name="Table Web 3" w:semiHidden="1" w:unhideWhenUsed="1"/>
     <w:lsdException w:name="Balloon Text" w:semiHidden="1" w:unhideWhenUsed="1"/>
     <w:lsdException w:name="Table Grid" w:uiPriority="39"/>
-    <w:lsdException w:name="Table Theme" w:semiHidden="1" w:unhideWhenUsed="1"/>
     <w:lsdException w:name="Placeholder Text" w:semiHidden="1"/>
     <w:lsdException w:name="No Spacing" w:uiPriority="1" w:qFormat="1"/>
     <w:lsdException w:name="Light Shading" w:uiPriority="60"/>
@@ -1592,6 +1642,8 @@
     <w:lsdException w:name="List Table 5 Dark Accent 6" w:uiPriority="50"/>
     <w:lsdException w:name="List Table 6 Colorful Accent 6" w:uiPriority="51"/>
     <w:lsdException w:name="List Table 7 Colorful Accent 6" w:uiPriority="52"/>
+    <w:lsdException w:name="Mention" w:semiHidden="1" w:unhideWhenUsed="1"/>
+    <w:lsdException w:name="Smart Hyperlink" w:semiHidden="1" w:unhideWhenUsed="1"/>
   </w:latentStyles>
   <w:style w:type="paragraph" w:default="1" w:styleId="Standard">
     <w:name w:val="Normal"/>
@@ -1828,7 +1880,7 @@
 </file>
 
 <file path=word/glossary/document.xml><?xml version="1.0" encoding="utf-8"?>
-<w:glossaryDocument xmlns:wpc="http://schemas.microsoft.com/office/word/2010/wordprocessingCanvas" xmlns:cx="http://schemas.microsoft.com/office/drawing/2014/chartex" xmlns:cx1="http://schemas.microsoft.com/office/drawing/2015/9/8/chartex" xmlns:mc="http://schemas.openxmlformats.org/markup-compatibility/2006" xmlns:o="urn:schemas-microsoft-com:office:office" xmlns:r="http://schemas.openxmlformats.org/officeDocument/2006/relationships" xmlns:m="http://schemas.openxmlformats.org/officeDocument/2006/math" xmlns:v="urn:schemas-microsoft-com:vml" xmlns:wp14="http://schemas.microsoft.com/office/word/2010/wordprocessingDrawing" xmlns:wp="http://schemas.openxmlformats.org/drawingml/2006/wordprocessingDrawing" xmlns:w10="urn:schemas-microsoft-com:office:word" xmlns:w="http://schemas.openxmlformats.org/wordprocessingml/2006/main" xmlns:w14="http://schemas.microsoft.com/office/word/2010/wordml" xmlns:w15="http://schemas.microsoft.com/office/word/2012/wordml" xmlns:w16se="http://schemas.microsoft.com/office/word/2015/wordml/symex" xmlns:wpg="http://schemas.microsoft.com/office/word/2010/wordprocessingGroup" xmlns:wpi="http://schemas.microsoft.com/office/word/2010/wordprocessingInk" xmlns:wne="http://schemas.microsoft.com/office/word/2006/wordml" xmlns:wps="http://schemas.microsoft.com/office/word/2010/wordprocessingShape" mc:Ignorable="w14 w15 w16se wp14">
+<w:glossaryDocument xmlns:wpc="http://schemas.microsoft.com/office/word/2010/wordprocessingCanvas" xmlns:cx="http://schemas.microsoft.com/office/drawing/2014/chartex" xmlns:cx1="http://schemas.microsoft.com/office/drawing/2015/9/8/chartex" xmlns:cx2="http://schemas.microsoft.com/office/drawing/2015/10/21/chartex" xmlns:mc="http://schemas.openxmlformats.org/markup-compatibility/2006" xmlns:o="urn:schemas-microsoft-com:office:office" xmlns:r="http://schemas.openxmlformats.org/officeDocument/2006/relationships" xmlns:m="http://schemas.openxmlformats.org/officeDocument/2006/math" xmlns:v="urn:schemas-microsoft-com:vml" xmlns:wp14="http://schemas.microsoft.com/office/word/2010/wordprocessingDrawing" xmlns:wp="http://schemas.openxmlformats.org/drawingml/2006/wordprocessingDrawing" xmlns:w10="urn:schemas-microsoft-com:office:word" xmlns:w="http://schemas.openxmlformats.org/wordprocessingml/2006/main" xmlns:w14="http://schemas.microsoft.com/office/word/2010/wordml" xmlns:w15="http://schemas.microsoft.com/office/word/2012/wordml" xmlns:w16se="http://schemas.microsoft.com/office/word/2015/wordml/symex" xmlns:wpg="http://schemas.microsoft.com/office/word/2010/wordprocessingGroup" xmlns:wpi="http://schemas.microsoft.com/office/word/2010/wordprocessingInk" xmlns:wne="http://schemas.microsoft.com/office/word/2006/wordml" xmlns:wps="http://schemas.microsoft.com/office/word/2010/wordprocessingShape" mc:Ignorable="w14 w15 w16se wp14">
   <w:docParts>
     <w:docPart>
       <w:docPartPr>
@@ -1971,14 +2023,14 @@
     <w:charset w:val="00"/>
     <w:family w:val="roman"/>
     <w:pitch w:val="variable"/>
-    <w:sig w:usb0="E0002AFF" w:usb1="C0007841" w:usb2="00000009" w:usb3="00000000" w:csb0="000001FF" w:csb1="00000000"/>
+    <w:sig w:usb0="E0002EFF" w:usb1="C0007843" w:usb2="00000009" w:usb3="00000000" w:csb0="000001FF" w:csb1="00000000"/>
   </w:font>
   <w:font w:name="Courier New">
     <w:panose1 w:val="02070309020205020404"/>
     <w:charset w:val="00"/>
     <w:family w:val="modern"/>
     <w:pitch w:val="fixed"/>
-    <w:sig w:usb0="E0002AFF" w:usb1="C0007843" w:usb2="00000009" w:usb3="00000000" w:csb0="000001FF" w:csb1="00000000"/>
+    <w:sig w:usb0="E0002EFF" w:usb1="C0007843" w:usb2="00000009" w:usb3="00000000" w:csb0="000001FF" w:csb1="00000000"/>
   </w:font>
   <w:font w:name="Wingdings">
     <w:panose1 w:val="05000000000000000000"/>
@@ -2014,6 +2066,8 @@
   <w:rsids>
     <w:rsidRoot w:val="00550BDC"/>
     <w:rsid w:val="00190A69"/>
+    <w:rsid w:val="00370103"/>
+    <w:rsid w:val="004D7D90"/>
     <w:rsid w:val="00550BDC"/>
   </w:rsids>
   <m:mathPr>
@@ -2054,7 +2108,7 @@
       </w:pPr>
     </w:pPrDefault>
   </w:docDefaults>
-  <w:latentStyles w:defLockedState="0" w:defUIPriority="99" w:defSemiHidden="0" w:defUnhideWhenUsed="0" w:defQFormat="0" w:count="371">
+  <w:latentStyles w:defLockedState="0" w:defUIPriority="99" w:defSemiHidden="0" w:defUnhideWhenUsed="0" w:defQFormat="0" w:count="373">
     <w:lsdException w:name="Normal" w:uiPriority="0" w:qFormat="1"/>
     <w:lsdException w:name="heading 1" w:uiPriority="9" w:qFormat="1"/>
     <w:lsdException w:name="heading 2" w:semiHidden="1" w:uiPriority="9" w:unhideWhenUsed="1" w:qFormat="1"/>
@@ -2160,7 +2214,6 @@
     <w:lsdException w:name="HTML Sample" w:semiHidden="1" w:unhideWhenUsed="1"/>
     <w:lsdException w:name="HTML Typewriter" w:semiHidden="1" w:unhideWhenUsed="1"/>
     <w:lsdException w:name="HTML Variable" w:semiHidden="1" w:unhideWhenUsed="1"/>
-    <w:lsdException w:name="Normal Table" w:semiHidden="1" w:unhideWhenUsed="1"/>
     <w:lsdException w:name="annotation subject" w:semiHidden="1" w:unhideWhenUsed="1"/>
     <w:lsdException w:name="No List" w:semiHidden="1" w:unhideWhenUsed="1"/>
     <w:lsdException w:name="Outline List 1" w:semiHidden="1" w:unhideWhenUsed="1"/>
@@ -2206,11 +2259,9 @@
     <w:lsdException w:name="Table Subtle 1" w:semiHidden="1" w:unhideWhenUsed="1"/>
     <w:lsdException w:name="Table Subtle 2" w:semiHidden="1" w:unhideWhenUsed="1"/>
     <w:lsdException w:name="Table Web 1" w:semiHidden="1" w:unhideWhenUsed="1"/>
-    <w:lsdException w:name="Table Web 2" w:semiHidden="1" w:unhideWhenUsed="1"/>
     <w:lsdException w:name="Table Web 3" w:semiHidden="1" w:unhideWhenUsed="1"/>
     <w:lsdException w:name="Balloon Text" w:semiHidden="1" w:unhideWhenUsed="1"/>
     <w:lsdException w:name="Table Grid" w:uiPriority="39"/>
-    <w:lsdException w:name="Table Theme" w:semiHidden="1" w:unhideWhenUsed="1"/>
     <w:lsdException w:name="Placeholder Text" w:semiHidden="1"/>
     <w:lsdException w:name="No Spacing" w:uiPriority="1" w:qFormat="1"/>
     <w:lsdException w:name="Light Shading" w:uiPriority="60"/>
@@ -2426,6 +2477,8 @@
     <w:lsdException w:name="List Table 5 Dark Accent 6" w:uiPriority="50"/>
     <w:lsdException w:name="List Table 6 Colorful Accent 6" w:uiPriority="51"/>
     <w:lsdException w:name="List Table 7 Colorful Accent 6" w:uiPriority="52"/>
+    <w:lsdException w:name="Mention" w:semiHidden="1" w:unhideWhenUsed="1"/>
+    <w:lsdException w:name="Smart Hyperlink" w:semiHidden="1" w:unhideWhenUsed="1"/>
   </w:latentStyles>
   <w:style w:type="paragraph" w:default="1" w:styleId="Standard">
     <w:name w:val="Normal"/>

</xml_diff>

<commit_message>
Update files to match new name
</commit_message>
<xml_diff>
--- a/docs/anforderungen.docx
+++ b/docs/anforderungen.docx
@@ -1,81 +1,7 @@
 
 <file path=word/document.xml><?xml version="1.0" encoding="utf-8"?>
-<w:document xmlns:wpc="http://schemas.microsoft.com/office/word/2010/wordprocessingCanvas" xmlns:cx="http://schemas.microsoft.com/office/drawing/2014/chartex" xmlns:cx1="http://schemas.microsoft.com/office/drawing/2015/9/8/chartex" xmlns:mc="http://schemas.openxmlformats.org/markup-compatibility/2006" xmlns:o="urn:schemas-microsoft-com:office:office" xmlns:r="http://schemas.openxmlformats.org/officeDocument/2006/relationships" xmlns:m="http://schemas.openxmlformats.org/officeDocument/2006/math" xmlns:v="urn:schemas-microsoft-com:vml" xmlns:wp14="http://schemas.microsoft.com/office/word/2010/wordprocessingDrawing" xmlns:wp="http://schemas.openxmlformats.org/drawingml/2006/wordprocessingDrawing" xmlns:w10="urn:schemas-microsoft-com:office:word" xmlns:w="http://schemas.openxmlformats.org/wordprocessingml/2006/main" xmlns:w14="http://schemas.microsoft.com/office/word/2010/wordml" xmlns:w15="http://schemas.microsoft.com/office/word/2012/wordml" xmlns:w16se="http://schemas.microsoft.com/office/word/2015/wordml/symex" xmlns:wpg="http://schemas.microsoft.com/office/word/2010/wordprocessingGroup" xmlns:wpi="http://schemas.microsoft.com/office/word/2010/wordprocessingInk" xmlns:wne="http://schemas.microsoft.com/office/word/2006/wordml" xmlns:wps="http://schemas.microsoft.com/office/word/2010/wordprocessingShape" mc:Ignorable="w14 w15 w16se wp14">
+<w:document xmlns:wpc="http://schemas.microsoft.com/office/word/2010/wordprocessingCanvas" xmlns:cx="http://schemas.microsoft.com/office/drawing/2014/chartex" xmlns:cx1="http://schemas.microsoft.com/office/drawing/2015/9/8/chartex" xmlns:cx2="http://schemas.microsoft.com/office/drawing/2015/10/21/chartex" xmlns:mc="http://schemas.openxmlformats.org/markup-compatibility/2006" xmlns:o="urn:schemas-microsoft-com:office:office" xmlns:r="http://schemas.openxmlformats.org/officeDocument/2006/relationships" xmlns:m="http://schemas.openxmlformats.org/officeDocument/2006/math" xmlns:v="urn:schemas-microsoft-com:vml" xmlns:wp14="http://schemas.microsoft.com/office/word/2010/wordprocessingDrawing" xmlns:wp="http://schemas.openxmlformats.org/drawingml/2006/wordprocessingDrawing" xmlns:w10="urn:schemas-microsoft-com:office:word" xmlns:w="http://schemas.openxmlformats.org/wordprocessingml/2006/main" xmlns:w14="http://schemas.microsoft.com/office/word/2010/wordml" xmlns:w15="http://schemas.microsoft.com/office/word/2012/wordml" xmlns:w16se="http://schemas.microsoft.com/office/word/2015/wordml/symex" xmlns:wpg="http://schemas.microsoft.com/office/word/2010/wordprocessingGroup" xmlns:wpi="http://schemas.microsoft.com/office/word/2010/wordprocessingInk" xmlns:wne="http://schemas.microsoft.com/office/word/2006/wordml" xmlns:wps="http://schemas.microsoft.com/office/word/2010/wordprocessingShape" mc:Ignorable="w14 w15 w16se wp14">
   <w:body>
-    <w:p>
-      <w:pPr>
-        <w:pStyle w:val="Titel"/>
-        <w:tabs>
-          <w:tab w:val="right" w:pos="9072"/>
-        </w:tabs>
-        <w:rPr>
-          <w:sz w:val="32"/>
-          <w:lang w:val="en-GB"/>
-        </w:rPr>
-      </w:pPr>
-      <w:r>
-        <w:rPr>
-          <w:lang w:val="en-GB"/>
-        </w:rPr>
-        <w:t xml:space="preserve">Hero32 </w:t>
-      </w:r>
-      <w:r>
-        <w:rPr>
-          <w:sz w:val="32"/>
-          <w:lang w:val="en-GB"/>
-        </w:rPr>
-        <w:t>cheapbit games</w:t>
-      </w:r>
-      <w:r>
-        <w:rPr>
-          <w:sz w:val="32"/>
-          <w:lang w:val="en-GB"/>
-        </w:rPr>
-        <w:tab/>
-      </w:r>
-      <w:r>
-        <w:rPr>
-          <w:sz w:val="32"/>
-          <w:lang w:val="en-GB"/>
-        </w:rPr>
-        <w:t>Anforderungen</w:t>
-      </w:r>
-    </w:p>
-    <w:p>
-      <w:pPr>
-        <w:pStyle w:val="Untertitel"/>
-        <w:tabs>
-          <w:tab w:val="right" w:pos="9072"/>
-        </w:tabs>
-        <w:rPr>
-          <w:lang w:val="en-GB"/>
-        </w:rPr>
-      </w:pPr>
-      <w:r>
-        <w:rPr>
-          <w:lang w:val="en-GB"/>
-        </w:rPr>
-        <w:t>A ROUGELIKE BULLETHELL MMORPG</w:t>
-      </w:r>
-      <w:r>
-        <w:rPr>
-          <w:lang w:val="en-GB"/>
-        </w:rPr>
-        <w:tab/>
-      </w:r>
-      <w:r>
-        <w:rPr>
-          <w:lang w:val="en-GB"/>
-        </w:rPr>
-        <w:t>T</w:t>
-      </w:r>
-      <w:r>
-        <w:rPr>
-          <w:lang w:val="en-GB"/>
-        </w:rPr>
-        <w:t>echnisch</w:t>
-      </w:r>
-    </w:p>
     <w:p>
       <w:pPr>
         <w:pStyle w:val="berschrift1"/>
@@ -83,12 +9,14 @@
           <w:lang w:val="en-GB"/>
         </w:rPr>
       </w:pPr>
+      <w:proofErr w:type="spellStart"/>
       <w:r>
         <w:rPr>
           <w:lang w:val="en-GB"/>
         </w:rPr>
         <w:t>Grundlagen</w:t>
       </w:r>
+      <w:proofErr w:type="spellEnd"/>
     </w:p>
     <w:p>
       <w:pPr>
@@ -172,8 +100,6 @@
       <w:r>
         <w:t xml:space="preserve"> Ähnlich verhält es sich mit den Schilden und Fähigkeiten. Für Rüstung wäre es nett zu haben, aber nicht unbedingt notwendig.</w:t>
       </w:r>
-      <w:bookmarkStart w:id="0" w:name="_GoBack"/>
-      <w:bookmarkEnd w:id="0"/>
     </w:p>
     <w:p>
       <w:pPr>
@@ -343,6 +269,8 @@
           <w:szCs w:val="32"/>
         </w:rPr>
       </w:pPr>
+      <w:bookmarkStart w:id="0" w:name="_GoBack"/>
+      <w:bookmarkEnd w:id="0"/>
       <w:r>
         <w:br w:type="page"/>
       </w:r>
@@ -552,13 +480,7 @@
         <w:t xml:space="preserve"> Welten zu je 128 Spielern</w:t>
       </w:r>
       <w:r>
-        <w:t xml:space="preserve"> </w:t>
-      </w:r>
-      <w:r>
-        <w:t>unterteilt</w:t>
-      </w:r>
-      <w:r>
-        <w:t xml:space="preserve"> werden</w:t>
+        <w:t xml:space="preserve"> unterteilt werden</w:t>
       </w:r>
       <w:r>
         <w:t>.</w:t>
@@ -644,8 +566,6 @@
       </w:r>
     </w:p>
     <w:sectPr>
-      <w:headerReference w:type="default" r:id="rId8"/>
-      <w:footerReference w:type="default" r:id="rId9"/>
       <w:pgSz w:w="11906" w:h="16838"/>
       <w:pgMar w:top="1417" w:right="1417" w:bottom="1134" w:left="1417" w:header="708" w:footer="708" w:gutter="0"/>
       <w:cols w:space="708"/>
@@ -656,7 +576,7 @@
 </file>
 
 <file path=word/endnotes.xml><?xml version="1.0" encoding="utf-8"?>
-<w:endnotes xmlns:wpc="http://schemas.microsoft.com/office/word/2010/wordprocessingCanvas" xmlns:cx="http://schemas.microsoft.com/office/drawing/2014/chartex" xmlns:cx1="http://schemas.microsoft.com/office/drawing/2015/9/8/chartex" xmlns:mc="http://schemas.openxmlformats.org/markup-compatibility/2006" xmlns:o="urn:schemas-microsoft-com:office:office" xmlns:r="http://schemas.openxmlformats.org/officeDocument/2006/relationships" xmlns:m="http://schemas.openxmlformats.org/officeDocument/2006/math" xmlns:v="urn:schemas-microsoft-com:vml" xmlns:wp14="http://schemas.microsoft.com/office/word/2010/wordprocessingDrawing" xmlns:wp="http://schemas.openxmlformats.org/drawingml/2006/wordprocessingDrawing" xmlns:w10="urn:schemas-microsoft-com:office:word" xmlns:w="http://schemas.openxmlformats.org/wordprocessingml/2006/main" xmlns:w14="http://schemas.microsoft.com/office/word/2010/wordml" xmlns:w15="http://schemas.microsoft.com/office/word/2012/wordml" xmlns:w16se="http://schemas.microsoft.com/office/word/2015/wordml/symex" xmlns:wpg="http://schemas.microsoft.com/office/word/2010/wordprocessingGroup" xmlns:wpi="http://schemas.microsoft.com/office/word/2010/wordprocessingInk" xmlns:wne="http://schemas.microsoft.com/office/word/2006/wordml" xmlns:wps="http://schemas.microsoft.com/office/word/2010/wordprocessingShape" mc:Ignorable="w14 w15 w16se wp14">
+<w:endnotes xmlns:wpc="http://schemas.microsoft.com/office/word/2010/wordprocessingCanvas" xmlns:cx="http://schemas.microsoft.com/office/drawing/2014/chartex" xmlns:cx1="http://schemas.microsoft.com/office/drawing/2015/9/8/chartex" xmlns:cx2="http://schemas.microsoft.com/office/drawing/2015/10/21/chartex" xmlns:mc="http://schemas.openxmlformats.org/markup-compatibility/2006" xmlns:o="urn:schemas-microsoft-com:office:office" xmlns:r="http://schemas.openxmlformats.org/officeDocument/2006/relationships" xmlns:m="http://schemas.openxmlformats.org/officeDocument/2006/math" xmlns:v="urn:schemas-microsoft-com:vml" xmlns:wp14="http://schemas.microsoft.com/office/word/2010/wordprocessingDrawing" xmlns:wp="http://schemas.openxmlformats.org/drawingml/2006/wordprocessingDrawing" xmlns:w10="urn:schemas-microsoft-com:office:word" xmlns:w="http://schemas.openxmlformats.org/wordprocessingml/2006/main" xmlns:w14="http://schemas.microsoft.com/office/word/2010/wordml" xmlns:w15="http://schemas.microsoft.com/office/word/2012/wordml" xmlns:w16se="http://schemas.microsoft.com/office/word/2015/wordml/symex" xmlns:wpg="http://schemas.microsoft.com/office/word/2010/wordprocessingGroup" xmlns:wpi="http://schemas.microsoft.com/office/word/2010/wordprocessingInk" xmlns:wne="http://schemas.microsoft.com/office/word/2006/wordml" xmlns:wps="http://schemas.microsoft.com/office/word/2010/wordprocessingShape" mc:Ignorable="w14 w15 w16se wp14">
   <w:endnote w:type="separator" w:id="-1">
     <w:p>
       <w:pPr>
@@ -680,76 +600,8 @@
 </w:endnotes>
 </file>
 
-<file path=word/footer1.xml><?xml version="1.0" encoding="utf-8"?>
-<w:ftr xmlns:wpc="http://schemas.microsoft.com/office/word/2010/wordprocessingCanvas" xmlns:cx="http://schemas.microsoft.com/office/drawing/2014/chartex" xmlns:cx1="http://schemas.microsoft.com/office/drawing/2015/9/8/chartex" xmlns:mc="http://schemas.openxmlformats.org/markup-compatibility/2006" xmlns:o="urn:schemas-microsoft-com:office:office" xmlns:r="http://schemas.openxmlformats.org/officeDocument/2006/relationships" xmlns:m="http://schemas.openxmlformats.org/officeDocument/2006/math" xmlns:v="urn:schemas-microsoft-com:vml" xmlns:wp14="http://schemas.microsoft.com/office/word/2010/wordprocessingDrawing" xmlns:wp="http://schemas.openxmlformats.org/drawingml/2006/wordprocessingDrawing" xmlns:w10="urn:schemas-microsoft-com:office:word" xmlns:w="http://schemas.openxmlformats.org/wordprocessingml/2006/main" xmlns:w14="http://schemas.microsoft.com/office/word/2010/wordml" xmlns:w15="http://schemas.microsoft.com/office/word/2012/wordml" xmlns:w16se="http://schemas.microsoft.com/office/word/2015/wordml/symex" xmlns:wpg="http://schemas.microsoft.com/office/word/2010/wordprocessingGroup" xmlns:wpi="http://schemas.microsoft.com/office/word/2010/wordprocessingInk" xmlns:wne="http://schemas.microsoft.com/office/word/2006/wordml" xmlns:wps="http://schemas.microsoft.com/office/word/2010/wordprocessingShape" mc:Ignorable="w14 w15 w16se wp14">
-  <w:sdt>
-    <w:sdtPr>
-      <w:id w:val="227819764"/>
-      <w:docPartObj>
-        <w:docPartGallery w:val="Page Numbers (Bottom of Page)"/>
-        <w:docPartUnique/>
-      </w:docPartObj>
-    </w:sdtPr>
-    <w:sdtContent>
-      <w:p>
-        <w:pPr>
-          <w:pStyle w:val="Fuzeile"/>
-          <w:jc w:val="right"/>
-        </w:pPr>
-        <w:r>
-          <w:fldChar w:fldCharType="begin"/>
-        </w:r>
-        <w:r>
-          <w:instrText>PAGE   \* MERGEFORMAT</w:instrText>
-        </w:r>
-        <w:r>
-          <w:fldChar w:fldCharType="separate"/>
-        </w:r>
-        <w:r>
-          <w:rPr>
-            <w:noProof/>
-            <w:lang w:val="de-DE"/>
-          </w:rPr>
-          <w:t>1</w:t>
-        </w:r>
-        <w:r>
-          <w:fldChar w:fldCharType="end"/>
-        </w:r>
-      </w:p>
-    </w:sdtContent>
-  </w:sdt>
-  <w:sdt>
-    <w:sdtPr>
-      <w:alias w:val="Firma"/>
-      <w:tag w:val=""/>
-      <w:id w:val="1202291663"/>
-      <w:placeholder>
-        <w:docPart w:val="DAF9DF9B7F5041E4B92D4FEEA6BF1736"/>
-      </w:placeholder>
-      <w:dataBinding w:prefixMappings="xmlns:ns0='http://schemas.openxmlformats.org/officeDocument/2006/extended-properties' " w:xpath="/ns0:Properties[1]/ns0:Company[1]" w:storeItemID="{6668398D-A668-4E3E-A5EB-62B293D839F1}"/>
-      <w:text/>
-    </w:sdtPr>
-    <w:sdtContent>
-      <w:p>
-        <w:pPr>
-          <w:pStyle w:val="Fuzeile"/>
-        </w:pPr>
-        <w:r>
-          <w:t>Hero32</w:t>
-        </w:r>
-      </w:p>
-    </w:sdtContent>
-  </w:sdt>
-  <w:p>
-    <w:pPr>
-      <w:pStyle w:val="Fuzeile"/>
-    </w:pPr>
-  </w:p>
-</w:ftr>
-</file>
-
 <file path=word/footnotes.xml><?xml version="1.0" encoding="utf-8"?>
-<w:footnotes xmlns:wpc="http://schemas.microsoft.com/office/word/2010/wordprocessingCanvas" xmlns:cx="http://schemas.microsoft.com/office/drawing/2014/chartex" xmlns:cx1="http://schemas.microsoft.com/office/drawing/2015/9/8/chartex" xmlns:mc="http://schemas.openxmlformats.org/markup-compatibility/2006" xmlns:o="urn:schemas-microsoft-com:office:office" xmlns:r="http://schemas.openxmlformats.org/officeDocument/2006/relationships" xmlns:m="http://schemas.openxmlformats.org/officeDocument/2006/math" xmlns:v="urn:schemas-microsoft-com:vml" xmlns:wp14="http://schemas.microsoft.com/office/word/2010/wordprocessingDrawing" xmlns:wp="http://schemas.openxmlformats.org/drawingml/2006/wordprocessingDrawing" xmlns:w10="urn:schemas-microsoft-com:office:word" xmlns:w="http://schemas.openxmlformats.org/wordprocessingml/2006/main" xmlns:w14="http://schemas.microsoft.com/office/word/2010/wordml" xmlns:w15="http://schemas.microsoft.com/office/word/2012/wordml" xmlns:w16se="http://schemas.microsoft.com/office/word/2015/wordml/symex" xmlns:wpg="http://schemas.microsoft.com/office/word/2010/wordprocessingGroup" xmlns:wpi="http://schemas.microsoft.com/office/word/2010/wordprocessingInk" xmlns:wne="http://schemas.microsoft.com/office/word/2006/wordml" xmlns:wps="http://schemas.microsoft.com/office/word/2010/wordprocessingShape" mc:Ignorable="w14 w15 w16se wp14">
+<w:footnotes xmlns:wpc="http://schemas.microsoft.com/office/word/2010/wordprocessingCanvas" xmlns:cx="http://schemas.microsoft.com/office/drawing/2014/chartex" xmlns:cx1="http://schemas.microsoft.com/office/drawing/2015/9/8/chartex" xmlns:cx2="http://schemas.microsoft.com/office/drawing/2015/10/21/chartex" xmlns:mc="http://schemas.openxmlformats.org/markup-compatibility/2006" xmlns:o="urn:schemas-microsoft-com:office:office" xmlns:r="http://schemas.openxmlformats.org/officeDocument/2006/relationships" xmlns:m="http://schemas.openxmlformats.org/officeDocument/2006/math" xmlns:v="urn:schemas-microsoft-com:vml" xmlns:wp14="http://schemas.microsoft.com/office/word/2010/wordprocessingDrawing" xmlns:wp="http://schemas.openxmlformats.org/drawingml/2006/wordprocessingDrawing" xmlns:w10="urn:schemas-microsoft-com:office:word" xmlns:w="http://schemas.openxmlformats.org/wordprocessingml/2006/main" xmlns:w14="http://schemas.microsoft.com/office/word/2010/wordml" xmlns:w15="http://schemas.microsoft.com/office/word/2012/wordml" xmlns:w16se="http://schemas.microsoft.com/office/word/2015/wordml/symex" xmlns:wpg="http://schemas.microsoft.com/office/word/2010/wordprocessingGroup" xmlns:wpi="http://schemas.microsoft.com/office/word/2010/wordprocessingInk" xmlns:wne="http://schemas.microsoft.com/office/word/2006/wordml" xmlns:wps="http://schemas.microsoft.com/office/word/2010/wordprocessingShape" mc:Ignorable="w14 w15 w16se wp14">
   <w:footnote w:type="separator" w:id="-1">
     <w:p>
       <w:pPr>
@@ -773,85 +625,8 @@
 </w:footnotes>
 </file>
 
-<file path=word/header1.xml><?xml version="1.0" encoding="utf-8"?>
-<w:hdr xmlns:wpc="http://schemas.microsoft.com/office/word/2010/wordprocessingCanvas" xmlns:cx="http://schemas.microsoft.com/office/drawing/2014/chartex" xmlns:cx1="http://schemas.microsoft.com/office/drawing/2015/9/8/chartex" xmlns:mc="http://schemas.openxmlformats.org/markup-compatibility/2006" xmlns:o="urn:schemas-microsoft-com:office:office" xmlns:r="http://schemas.openxmlformats.org/officeDocument/2006/relationships" xmlns:m="http://schemas.openxmlformats.org/officeDocument/2006/math" xmlns:v="urn:schemas-microsoft-com:vml" xmlns:wp14="http://schemas.microsoft.com/office/word/2010/wordprocessingDrawing" xmlns:wp="http://schemas.openxmlformats.org/drawingml/2006/wordprocessingDrawing" xmlns:w10="urn:schemas-microsoft-com:office:word" xmlns:w="http://schemas.openxmlformats.org/wordprocessingml/2006/main" xmlns:w14="http://schemas.microsoft.com/office/word/2010/wordml" xmlns:w15="http://schemas.microsoft.com/office/word/2012/wordml" xmlns:w16se="http://schemas.microsoft.com/office/word/2015/wordml/symex" xmlns:wpg="http://schemas.microsoft.com/office/word/2010/wordprocessingGroup" xmlns:wpi="http://schemas.microsoft.com/office/word/2010/wordprocessingInk" xmlns:wne="http://schemas.microsoft.com/office/word/2006/wordml" xmlns:wps="http://schemas.microsoft.com/office/word/2010/wordprocessingShape" mc:Ignorable="w14 w15 w16se wp14">
-  <w:p>
-    <w:pPr>
-      <w:pStyle w:val="Kopfzeile"/>
-    </w:pPr>
-    <w:sdt>
-      <w:sdtPr>
-        <w:alias w:val="Autor"/>
-        <w:tag w:val=""/>
-        <w:id w:val="2009406440"/>
-        <w:placeholder>
-          <w:docPart w:val="6FD5D8A0907C4280B50DEBF9054AC3AF"/>
-        </w:placeholder>
-        <w:dataBinding w:prefixMappings="xmlns:ns0='http://purl.org/dc/elements/1.1/' xmlns:ns1='http://schemas.openxmlformats.org/package/2006/metadata/core-properties' " w:xpath="/ns1:coreProperties[1]/ns0:creator[1]" w:storeItemID="{6C3C8BC8-F283-45AE-878A-BAB7291924A1}"/>
-        <w:text/>
-      </w:sdtPr>
-      <w:sdtContent>
-        <w:r>
-          <w:t>Markus Reichl</w:t>
-        </w:r>
-      </w:sdtContent>
-    </w:sdt>
-    <w:r>
-      <w:tab/>
-    </w:r>
-    <w:sdt>
-      <w:sdtPr>
-        <w:alias w:val="Titel"/>
-        <w:tag w:val=""/>
-        <w:id w:val="-1454013559"/>
-        <w:placeholder>
-          <w:docPart w:val="FC033AE5EC8E4D0887B890808B196F58"/>
-        </w:placeholder>
-        <w:dataBinding w:prefixMappings="xmlns:ns0='http://purl.org/dc/elements/1.1/' xmlns:ns1='http://schemas.openxmlformats.org/package/2006/metadata/core-properties' " w:xpath="/ns1:coreProperties[1]/ns0:title[1]" w:storeItemID="{6C3C8BC8-F283-45AE-878A-BAB7291924A1}"/>
-        <w:text/>
-      </w:sdtPr>
-      <w:sdtContent>
-        <w:r>
-          <w:t>Anforderungen</w:t>
-        </w:r>
-      </w:sdtContent>
-    </w:sdt>
-    <w:r>
-      <w:tab/>
-    </w:r>
-    <w:sdt>
-      <w:sdtPr>
-        <w:alias w:val="Veröffentlichungsdatum"/>
-        <w:tag w:val=""/>
-        <w:id w:val="2070064965"/>
-        <w:placeholder>
-          <w:docPart w:val="FAFA84C08661412894ADC133CF9F4C82"/>
-        </w:placeholder>
-        <w:dataBinding w:prefixMappings="xmlns:ns0='http://schemas.microsoft.com/office/2006/coverPageProps' " w:xpath="/ns0:CoverPageProperties[1]/ns0:PublishDate[1]" w:storeItemID="{55AF091B-3C7A-41E3-B477-F2FDAA23CFDA}"/>
-        <w:date w:fullDate="2016-02-03T00:00:00Z">
-          <w:dateFormat w:val="dd.MM.yyyy"/>
-          <w:lid w:val="de-AT"/>
-          <w:storeMappedDataAs w:val="dateTime"/>
-          <w:calendar w:val="gregorian"/>
-        </w:date>
-      </w:sdtPr>
-      <w:sdtContent>
-        <w:r>
-          <w:t>03.02.2016</w:t>
-        </w:r>
-      </w:sdtContent>
-    </w:sdt>
-  </w:p>
-  <w:p>
-    <w:pPr>
-      <w:pStyle w:val="Kopfzeile"/>
-    </w:pPr>
-  </w:p>
-</w:hdr>
-</file>
-
 <file path=word/numbering.xml><?xml version="1.0" encoding="utf-8"?>
-<w:numbering xmlns:wpc="http://schemas.microsoft.com/office/word/2010/wordprocessingCanvas" xmlns:cx="http://schemas.microsoft.com/office/drawing/2014/chartex" xmlns:cx1="http://schemas.microsoft.com/office/drawing/2015/9/8/chartex" xmlns:mc="http://schemas.openxmlformats.org/markup-compatibility/2006" xmlns:o="urn:schemas-microsoft-com:office:office" xmlns:r="http://schemas.openxmlformats.org/officeDocument/2006/relationships" xmlns:m="http://schemas.openxmlformats.org/officeDocument/2006/math" xmlns:v="urn:schemas-microsoft-com:vml" xmlns:wp14="http://schemas.microsoft.com/office/word/2010/wordprocessingDrawing" xmlns:wp="http://schemas.openxmlformats.org/drawingml/2006/wordprocessingDrawing" xmlns:w10="urn:schemas-microsoft-com:office:word" xmlns:w="http://schemas.openxmlformats.org/wordprocessingml/2006/main" xmlns:w14="http://schemas.microsoft.com/office/word/2010/wordml" xmlns:w15="http://schemas.microsoft.com/office/word/2012/wordml" xmlns:w16se="http://schemas.microsoft.com/office/word/2015/wordml/symex" xmlns:wpg="http://schemas.microsoft.com/office/word/2010/wordprocessingGroup" xmlns:wpi="http://schemas.microsoft.com/office/word/2010/wordprocessingInk" xmlns:wne="http://schemas.microsoft.com/office/word/2006/wordml" xmlns:wps="http://schemas.microsoft.com/office/word/2010/wordprocessingShape" mc:Ignorable="w14 w15 w16se wp14">
+<w:numbering xmlns:wpc="http://schemas.microsoft.com/office/word/2010/wordprocessingCanvas" xmlns:cx="http://schemas.microsoft.com/office/drawing/2014/chartex" xmlns:cx1="http://schemas.microsoft.com/office/drawing/2015/9/8/chartex" xmlns:cx2="http://schemas.microsoft.com/office/drawing/2015/10/21/chartex" xmlns:mc="http://schemas.openxmlformats.org/markup-compatibility/2006" xmlns:o="urn:schemas-microsoft-com:office:office" xmlns:r="http://schemas.openxmlformats.org/officeDocument/2006/relationships" xmlns:m="http://schemas.openxmlformats.org/officeDocument/2006/math" xmlns:v="urn:schemas-microsoft-com:vml" xmlns:wp14="http://schemas.microsoft.com/office/word/2010/wordprocessingDrawing" xmlns:wp="http://schemas.openxmlformats.org/drawingml/2006/wordprocessingDrawing" xmlns:w10="urn:schemas-microsoft-com:office:word" xmlns:w="http://schemas.openxmlformats.org/wordprocessingml/2006/main" xmlns:w14="http://schemas.microsoft.com/office/word/2010/wordml" xmlns:w15="http://schemas.microsoft.com/office/word/2012/wordml" xmlns:w16se="http://schemas.microsoft.com/office/word/2015/wordml/symex" xmlns:wpg="http://schemas.microsoft.com/office/word/2010/wordprocessingGroup" xmlns:wpi="http://schemas.microsoft.com/office/word/2010/wordprocessingInk" xmlns:wne="http://schemas.microsoft.com/office/word/2006/wordml" xmlns:wps="http://schemas.microsoft.com/office/word/2010/wordprocessingShape" mc:Ignorable="w14 w15 w16se wp14">
   <w:abstractNum w:abstractNumId="0" w15:restartNumberingAfterBreak="0">
     <w:nsid w:val="25183AE9"/>
     <w:multiLevelType w:val="hybridMultilevel"/>
@@ -1220,7 +995,7 @@
       </w:pPr>
     </w:pPrDefault>
   </w:docDefaults>
-  <w:latentStyles w:defLockedState="0" w:defUIPriority="99" w:defSemiHidden="0" w:defUnhideWhenUsed="0" w:defQFormat="0" w:count="371">
+  <w:latentStyles w:defLockedState="0" w:defUIPriority="99" w:defSemiHidden="0" w:defUnhideWhenUsed="0" w:defQFormat="0" w:count="373">
     <w:lsdException w:name="Normal" w:uiPriority="0" w:qFormat="1"/>
     <w:lsdException w:name="heading 1" w:uiPriority="9" w:qFormat="1"/>
     <w:lsdException w:name="heading 2" w:semiHidden="1" w:uiPriority="9" w:unhideWhenUsed="1" w:qFormat="1"/>
@@ -1326,7 +1101,6 @@
     <w:lsdException w:name="HTML Sample" w:semiHidden="1" w:unhideWhenUsed="1"/>
     <w:lsdException w:name="HTML Typewriter" w:semiHidden="1" w:unhideWhenUsed="1"/>
     <w:lsdException w:name="HTML Variable" w:semiHidden="1" w:unhideWhenUsed="1"/>
-    <w:lsdException w:name="Normal Table" w:semiHidden="1" w:unhideWhenUsed="1"/>
     <w:lsdException w:name="annotation subject" w:semiHidden="1" w:unhideWhenUsed="1"/>
     <w:lsdException w:name="No List" w:semiHidden="1" w:unhideWhenUsed="1"/>
     <w:lsdException w:name="Outline List 1" w:semiHidden="1" w:unhideWhenUsed="1"/>
@@ -1372,11 +1146,9 @@
     <w:lsdException w:name="Table Subtle 1" w:semiHidden="1" w:unhideWhenUsed="1"/>
     <w:lsdException w:name="Table Subtle 2" w:semiHidden="1" w:unhideWhenUsed="1"/>
     <w:lsdException w:name="Table Web 1" w:semiHidden="1" w:unhideWhenUsed="1"/>
-    <w:lsdException w:name="Table Web 2" w:semiHidden="1" w:unhideWhenUsed="1"/>
     <w:lsdException w:name="Table Web 3" w:semiHidden="1" w:unhideWhenUsed="1"/>
     <w:lsdException w:name="Balloon Text" w:semiHidden="1" w:unhideWhenUsed="1"/>
     <w:lsdException w:name="Table Grid" w:uiPriority="39"/>
-    <w:lsdException w:name="Table Theme" w:semiHidden="1" w:unhideWhenUsed="1"/>
     <w:lsdException w:name="Placeholder Text" w:semiHidden="1"/>
     <w:lsdException w:name="No Spacing" w:uiPriority="1" w:qFormat="1"/>
     <w:lsdException w:name="Light Shading" w:uiPriority="60"/>
@@ -1592,6 +1364,8 @@
     <w:lsdException w:name="List Table 5 Dark Accent 6" w:uiPriority="50"/>
     <w:lsdException w:name="List Table 6 Colorful Accent 6" w:uiPriority="51"/>
     <w:lsdException w:name="List Table 7 Colorful Accent 6" w:uiPriority="52"/>
+    <w:lsdException w:name="Mention" w:semiHidden="1" w:unhideWhenUsed="1"/>
+    <w:lsdException w:name="Smart Hyperlink" w:semiHidden="1" w:unhideWhenUsed="1"/>
   </w:latentStyles>
   <w:style w:type="paragraph" w:default="1" w:styleId="Standard">
     <w:name w:val="Normal"/>
@@ -1825,673 +1599,6 @@
     </w:rPr>
   </w:style>
 </w:styles>
-</file>
-
-<file path=word/glossary/document.xml><?xml version="1.0" encoding="utf-8"?>
-<w:glossaryDocument xmlns:wpc="http://schemas.microsoft.com/office/word/2010/wordprocessingCanvas" xmlns:cx="http://schemas.microsoft.com/office/drawing/2014/chartex" xmlns:cx1="http://schemas.microsoft.com/office/drawing/2015/9/8/chartex" xmlns:mc="http://schemas.openxmlformats.org/markup-compatibility/2006" xmlns:o="urn:schemas-microsoft-com:office:office" xmlns:r="http://schemas.openxmlformats.org/officeDocument/2006/relationships" xmlns:m="http://schemas.openxmlformats.org/officeDocument/2006/math" xmlns:v="urn:schemas-microsoft-com:vml" xmlns:wp14="http://schemas.microsoft.com/office/word/2010/wordprocessingDrawing" xmlns:wp="http://schemas.openxmlformats.org/drawingml/2006/wordprocessingDrawing" xmlns:w10="urn:schemas-microsoft-com:office:word" xmlns:w="http://schemas.openxmlformats.org/wordprocessingml/2006/main" xmlns:w14="http://schemas.microsoft.com/office/word/2010/wordml" xmlns:w15="http://schemas.microsoft.com/office/word/2012/wordml" xmlns:w16se="http://schemas.microsoft.com/office/word/2015/wordml/symex" xmlns:wpg="http://schemas.microsoft.com/office/word/2010/wordprocessingGroup" xmlns:wpi="http://schemas.microsoft.com/office/word/2010/wordprocessingInk" xmlns:wne="http://schemas.microsoft.com/office/word/2006/wordml" xmlns:wps="http://schemas.microsoft.com/office/word/2010/wordprocessingShape" mc:Ignorable="w14 w15 w16se wp14">
-  <w:docParts>
-    <w:docPart>
-      <w:docPartPr>
-        <w:name w:val="6FD5D8A0907C4280B50DEBF9054AC3AF"/>
-        <w:category>
-          <w:name w:val="Allgemein"/>
-          <w:gallery w:val="placeholder"/>
-        </w:category>
-        <w:types>
-          <w:type w:val="bbPlcHdr"/>
-        </w:types>
-        <w:behaviors>
-          <w:behavior w:val="content"/>
-        </w:behaviors>
-        <w:guid w:val="{06EA70DA-69A2-418E-8287-02E171C18FD5}"/>
-      </w:docPartPr>
-      <w:docPartBody>
-        <w:p>
-          <w:pPr>
-            <w:pStyle w:val="6FD5D8A0907C4280B50DEBF9054AC3AF"/>
-          </w:pPr>
-          <w:r>
-            <w:rPr>
-              <w:rStyle w:val="Platzhaltertext"/>
-            </w:rPr>
-            <w:t>[Autor]</w:t>
-          </w:r>
-        </w:p>
-      </w:docPartBody>
-    </w:docPart>
-    <w:docPart>
-      <w:docPartPr>
-        <w:name w:val="FC033AE5EC8E4D0887B890808B196F58"/>
-        <w:category>
-          <w:name w:val="Allgemein"/>
-          <w:gallery w:val="placeholder"/>
-        </w:category>
-        <w:types>
-          <w:type w:val="bbPlcHdr"/>
-        </w:types>
-        <w:behaviors>
-          <w:behavior w:val="content"/>
-        </w:behaviors>
-        <w:guid w:val="{222DABB5-1876-4824-B9CF-5FC59DD6DFCC}"/>
-      </w:docPartPr>
-      <w:docPartBody>
-        <w:p>
-          <w:pPr>
-            <w:pStyle w:val="FC033AE5EC8E4D0887B890808B196F58"/>
-          </w:pPr>
-          <w:r>
-            <w:rPr>
-              <w:rStyle w:val="Platzhaltertext"/>
-            </w:rPr>
-            <w:t>[Titel]</w:t>
-          </w:r>
-        </w:p>
-      </w:docPartBody>
-    </w:docPart>
-    <w:docPart>
-      <w:docPartPr>
-        <w:name w:val="FAFA84C08661412894ADC133CF9F4C82"/>
-        <w:category>
-          <w:name w:val="Allgemein"/>
-          <w:gallery w:val="placeholder"/>
-        </w:category>
-        <w:types>
-          <w:type w:val="bbPlcHdr"/>
-        </w:types>
-        <w:behaviors>
-          <w:behavior w:val="content"/>
-        </w:behaviors>
-        <w:guid w:val="{53D4F46C-49D9-4936-BBCF-0FCB97772133}"/>
-      </w:docPartPr>
-      <w:docPartBody>
-        <w:p>
-          <w:pPr>
-            <w:pStyle w:val="FAFA84C08661412894ADC133CF9F4C82"/>
-          </w:pPr>
-          <w:r>
-            <w:rPr>
-              <w:rStyle w:val="Platzhaltertext"/>
-            </w:rPr>
-            <w:t>[Veröffentlichungsdatum]</w:t>
-          </w:r>
-        </w:p>
-      </w:docPartBody>
-    </w:docPart>
-    <w:docPart>
-      <w:docPartPr>
-        <w:name w:val="DAF9DF9B7F5041E4B92D4FEEA6BF1736"/>
-        <w:category>
-          <w:name w:val="Allgemein"/>
-          <w:gallery w:val="placeholder"/>
-        </w:category>
-        <w:types>
-          <w:type w:val="bbPlcHdr"/>
-        </w:types>
-        <w:behaviors>
-          <w:behavior w:val="content"/>
-        </w:behaviors>
-        <w:guid w:val="{D632E91C-E12A-41C3-8BEC-B27B66B4FF68}"/>
-      </w:docPartPr>
-      <w:docPartBody>
-        <w:p>
-          <w:pPr>
-            <w:pStyle w:val="DAF9DF9B7F5041E4B92D4FEEA6BF1736"/>
-          </w:pPr>
-          <w:r>
-            <w:rPr>
-              <w:rStyle w:val="Platzhaltertext"/>
-            </w:rPr>
-            <w:t>[Firma]</w:t>
-          </w:r>
-        </w:p>
-      </w:docPartBody>
-    </w:docPart>
-  </w:docParts>
-</w:glossaryDocument>
-</file>
-
-<file path=word/glossary/fontTable.xml><?xml version="1.0" encoding="utf-8"?>
-<w:fonts xmlns:mc="http://schemas.openxmlformats.org/markup-compatibility/2006" xmlns:r="http://schemas.openxmlformats.org/officeDocument/2006/relationships" xmlns:w="http://schemas.openxmlformats.org/wordprocessingml/2006/main" xmlns:w14="http://schemas.microsoft.com/office/word/2010/wordml" xmlns:w15="http://schemas.microsoft.com/office/word/2012/wordml" xmlns:w16se="http://schemas.microsoft.com/office/word/2015/wordml/symex" mc:Ignorable="w14 w15 w16se">
-  <w:font w:name="Symbol">
-    <w:panose1 w:val="05050102010706020507"/>
-    <w:charset w:val="02"/>
-    <w:family w:val="roman"/>
-    <w:pitch w:val="variable"/>
-    <w:sig w:usb0="00000000" w:usb1="10000000" w:usb2="00000000" w:usb3="00000000" w:csb0="80000000" w:csb1="00000000"/>
-  </w:font>
-  <w:font w:name="Calibri">
-    <w:panose1 w:val="020F0502020204030204"/>
-    <w:charset w:val="00"/>
-    <w:family w:val="swiss"/>
-    <w:pitch w:val="variable"/>
-    <w:sig w:usb0="E00002FF" w:usb1="4000ACFF" w:usb2="00000001" w:usb3="00000000" w:csb0="0000019F" w:csb1="00000000"/>
-  </w:font>
-  <w:font w:name="Times New Roman">
-    <w:panose1 w:val="02020603050405020304"/>
-    <w:charset w:val="00"/>
-    <w:family w:val="roman"/>
-    <w:pitch w:val="variable"/>
-    <w:sig w:usb0="E0002AFF" w:usb1="C0007841" w:usb2="00000009" w:usb3="00000000" w:csb0="000001FF" w:csb1="00000000"/>
-  </w:font>
-  <w:font w:name="Courier New">
-    <w:panose1 w:val="02070309020205020404"/>
-    <w:charset w:val="00"/>
-    <w:family w:val="modern"/>
-    <w:pitch w:val="fixed"/>
-    <w:sig w:usb0="E0002AFF" w:usb1="C0007843" w:usb2="00000009" w:usb3="00000000" w:csb0="000001FF" w:csb1="00000000"/>
-  </w:font>
-  <w:font w:name="Wingdings">
-    <w:panose1 w:val="05000000000000000000"/>
-    <w:charset w:val="02"/>
-    <w:family w:val="auto"/>
-    <w:pitch w:val="variable"/>
-    <w:sig w:usb0="00000000" w:usb1="10000000" w:usb2="00000000" w:usb3="00000000" w:csb0="80000000" w:csb1="00000000"/>
-  </w:font>
-  <w:font w:name="Calibri Light">
-    <w:panose1 w:val="020F0302020204030204"/>
-    <w:charset w:val="00"/>
-    <w:family w:val="swiss"/>
-    <w:pitch w:val="variable"/>
-    <w:sig w:usb0="A00002EF" w:usb1="4000207B" w:usb2="00000000" w:usb3="00000000" w:csb0="0000019F" w:csb1="00000000"/>
-  </w:font>
-</w:fonts>
-</file>
-
-<file path=word/glossary/settings.xml><?xml version="1.0" encoding="utf-8"?>
-<w:settings xmlns:mc="http://schemas.openxmlformats.org/markup-compatibility/2006" xmlns:o="urn:schemas-microsoft-com:office:office" xmlns:r="http://schemas.openxmlformats.org/officeDocument/2006/relationships" xmlns:m="http://schemas.openxmlformats.org/officeDocument/2006/math" xmlns:v="urn:schemas-microsoft-com:vml" xmlns:w10="urn:schemas-microsoft-com:office:word" xmlns:w="http://schemas.openxmlformats.org/wordprocessingml/2006/main" xmlns:w14="http://schemas.microsoft.com/office/word/2010/wordml" xmlns:w15="http://schemas.microsoft.com/office/word/2012/wordml" xmlns:w16se="http://schemas.microsoft.com/office/word/2015/wordml/symex" xmlns:sl="http://schemas.openxmlformats.org/schemaLibrary/2006/main" mc:Ignorable="w14 w15 w16se">
-  <w:view w:val="normal"/>
-  <w:defaultTabStop w:val="708"/>
-  <w:hyphenationZone w:val="425"/>
-  <w:characterSpacingControl w:val="doNotCompress"/>
-  <w:compat>
-    <w:useFELayout/>
-    <w:compatSetting w:name="compatibilityMode" w:uri="http://schemas.microsoft.com/office/word" w:val="15"/>
-    <w:compatSetting w:name="overrideTableStyleFontSizeAndJustification" w:uri="http://schemas.microsoft.com/office/word" w:val="1"/>
-    <w:compatSetting w:name="enableOpenTypeFeatures" w:uri="http://schemas.microsoft.com/office/word" w:val="1"/>
-    <w:compatSetting w:name="doNotFlipMirrorIndents" w:uri="http://schemas.microsoft.com/office/word" w:val="1"/>
-    <w:compatSetting w:name="differentiateMultirowTableHeaders" w:uri="http://schemas.microsoft.com/office/word" w:val="1"/>
-  </w:compat>
-  <w:rsids>
-    <w:rsidRoot w:val="00550BDC"/>
-    <w:rsid w:val="00190A69"/>
-    <w:rsid w:val="00550BDC"/>
-  </w:rsids>
-  <m:mathPr>
-    <m:mathFont m:val="Cambria Math"/>
-    <m:brkBin m:val="before"/>
-    <m:brkBinSub m:val="--"/>
-    <m:smallFrac m:val="0"/>
-    <m:dispDef/>
-    <m:lMargin m:val="0"/>
-    <m:rMargin m:val="0"/>
-    <m:defJc m:val="centerGroup"/>
-    <m:wrapIndent m:val="1440"/>
-    <m:intLim m:val="subSup"/>
-    <m:naryLim m:val="undOvr"/>
-  </m:mathPr>
-  <w:themeFontLang w:val="de-AT"/>
-  <w:clrSchemeMapping w:bg1="light1" w:t1="dark1" w:bg2="light2" w:t2="dark2" w:accent1="accent1" w:accent2="accent2" w:accent3="accent3" w:accent4="accent4" w:accent5="accent5" w:accent6="accent6" w:hyperlink="hyperlink" w:followedHyperlink="followedHyperlink"/>
-  <w:decimalSymbol w:val=","/>
-  <w:listSeparator w:val=";"/>
-  <w15:chartTrackingRefBased/>
-</w:settings>
-</file>
-
-<file path=word/glossary/styles.xml><?xml version="1.0" encoding="utf-8"?>
-<w:styles xmlns:mc="http://schemas.openxmlformats.org/markup-compatibility/2006" xmlns:r="http://schemas.openxmlformats.org/officeDocument/2006/relationships" xmlns:w="http://schemas.openxmlformats.org/wordprocessingml/2006/main" xmlns:w14="http://schemas.microsoft.com/office/word/2010/wordml" xmlns:w15="http://schemas.microsoft.com/office/word/2012/wordml" xmlns:w16se="http://schemas.microsoft.com/office/word/2015/wordml/symex" mc:Ignorable="w14 w15 w16se">
-  <w:docDefaults>
-    <w:rPrDefault>
-      <w:rPr>
-        <w:rFonts w:asciiTheme="minorHAnsi" w:eastAsiaTheme="minorEastAsia" w:hAnsiTheme="minorHAnsi" w:cstheme="minorBidi"/>
-        <w:sz w:val="22"/>
-        <w:szCs w:val="22"/>
-        <w:lang w:val="de-AT" w:eastAsia="de-AT" w:bidi="ar-SA"/>
-      </w:rPr>
-    </w:rPrDefault>
-    <w:pPrDefault>
-      <w:pPr>
-        <w:spacing w:after="160" w:line="259" w:lineRule="auto"/>
-      </w:pPr>
-    </w:pPrDefault>
-  </w:docDefaults>
-  <w:latentStyles w:defLockedState="0" w:defUIPriority="99" w:defSemiHidden="0" w:defUnhideWhenUsed="0" w:defQFormat="0" w:count="371">
-    <w:lsdException w:name="Normal" w:uiPriority="0" w:qFormat="1"/>
-    <w:lsdException w:name="heading 1" w:uiPriority="9" w:qFormat="1"/>
-    <w:lsdException w:name="heading 2" w:semiHidden="1" w:uiPriority="9" w:unhideWhenUsed="1" w:qFormat="1"/>
-    <w:lsdException w:name="heading 3" w:semiHidden="1" w:uiPriority="9" w:unhideWhenUsed="1" w:qFormat="1"/>
-    <w:lsdException w:name="heading 4" w:semiHidden="1" w:uiPriority="9" w:unhideWhenUsed="1" w:qFormat="1"/>
-    <w:lsdException w:name="heading 5" w:semiHidden="1" w:uiPriority="9" w:unhideWhenUsed="1" w:qFormat="1"/>
-    <w:lsdException w:name="heading 6" w:semiHidden="1" w:uiPriority="9" w:unhideWhenUsed="1" w:qFormat="1"/>
-    <w:lsdException w:name="heading 7" w:semiHidden="1" w:uiPriority="9" w:unhideWhenUsed="1" w:qFormat="1"/>
-    <w:lsdException w:name="heading 8" w:semiHidden="1" w:uiPriority="9" w:unhideWhenUsed="1" w:qFormat="1"/>
-    <w:lsdException w:name="heading 9" w:semiHidden="1" w:uiPriority="9" w:unhideWhenUsed="1" w:qFormat="1"/>
-    <w:lsdException w:name="index 1" w:semiHidden="1" w:unhideWhenUsed="1"/>
-    <w:lsdException w:name="index 2" w:semiHidden="1" w:unhideWhenUsed="1"/>
-    <w:lsdException w:name="index 3" w:semiHidden="1" w:unhideWhenUsed="1"/>
-    <w:lsdException w:name="index 4" w:semiHidden="1" w:unhideWhenUsed="1"/>
-    <w:lsdException w:name="index 5" w:semiHidden="1" w:unhideWhenUsed="1"/>
-    <w:lsdException w:name="index 6" w:semiHidden="1" w:unhideWhenUsed="1"/>
-    <w:lsdException w:name="index 7" w:semiHidden="1" w:unhideWhenUsed="1"/>
-    <w:lsdException w:name="index 8" w:semiHidden="1" w:unhideWhenUsed="1"/>
-    <w:lsdException w:name="index 9" w:semiHidden="1" w:unhideWhenUsed="1"/>
-    <w:lsdException w:name="toc 1" w:semiHidden="1" w:uiPriority="39" w:unhideWhenUsed="1"/>
-    <w:lsdException w:name="toc 2" w:semiHidden="1" w:uiPriority="39" w:unhideWhenUsed="1"/>
-    <w:lsdException w:name="toc 3" w:semiHidden="1" w:uiPriority="39" w:unhideWhenUsed="1"/>
-    <w:lsdException w:name="toc 4" w:semiHidden="1" w:uiPriority="39" w:unhideWhenUsed="1"/>
-    <w:lsdException w:name="toc 5" w:semiHidden="1" w:uiPriority="39" w:unhideWhenUsed="1"/>
-    <w:lsdException w:name="toc 6" w:semiHidden="1" w:uiPriority="39" w:unhideWhenUsed="1"/>
-    <w:lsdException w:name="toc 7" w:semiHidden="1" w:uiPriority="39" w:unhideWhenUsed="1"/>
-    <w:lsdException w:name="toc 8" w:semiHidden="1" w:uiPriority="39" w:unhideWhenUsed="1"/>
-    <w:lsdException w:name="toc 9" w:semiHidden="1" w:uiPriority="39" w:unhideWhenUsed="1"/>
-    <w:lsdException w:name="Normal Indent" w:semiHidden="1" w:unhideWhenUsed="1"/>
-    <w:lsdException w:name="footnote text" w:semiHidden="1" w:unhideWhenUsed="1"/>
-    <w:lsdException w:name="annotation text" w:semiHidden="1" w:unhideWhenUsed="1"/>
-    <w:lsdException w:name="header" w:semiHidden="1" w:unhideWhenUsed="1"/>
-    <w:lsdException w:name="footer" w:semiHidden="1" w:unhideWhenUsed="1"/>
-    <w:lsdException w:name="index heading" w:semiHidden="1" w:unhideWhenUsed="1"/>
-    <w:lsdException w:name="caption" w:semiHidden="1" w:uiPriority="35" w:unhideWhenUsed="1" w:qFormat="1"/>
-    <w:lsdException w:name="table of figures" w:semiHidden="1" w:unhideWhenUsed="1"/>
-    <w:lsdException w:name="envelope address" w:semiHidden="1" w:unhideWhenUsed="1"/>
-    <w:lsdException w:name="envelope return" w:semiHidden="1" w:unhideWhenUsed="1"/>
-    <w:lsdException w:name="footnote reference" w:semiHidden="1" w:unhideWhenUsed="1"/>
-    <w:lsdException w:name="annotation reference" w:semiHidden="1" w:unhideWhenUsed="1"/>
-    <w:lsdException w:name="line number" w:semiHidden="1" w:unhideWhenUsed="1"/>
-    <w:lsdException w:name="page number" w:semiHidden="1" w:unhideWhenUsed="1"/>
-    <w:lsdException w:name="endnote reference" w:semiHidden="1" w:unhideWhenUsed="1"/>
-    <w:lsdException w:name="endnote text" w:semiHidden="1" w:unhideWhenUsed="1"/>
-    <w:lsdException w:name="table of authorities" w:semiHidden="1" w:unhideWhenUsed="1"/>
-    <w:lsdException w:name="macro" w:semiHidden="1" w:unhideWhenUsed="1"/>
-    <w:lsdException w:name="toa heading" w:semiHidden="1" w:unhideWhenUsed="1"/>
-    <w:lsdException w:name="List" w:semiHidden="1" w:unhideWhenUsed="1"/>
-    <w:lsdException w:name="List Bullet" w:semiHidden="1" w:unhideWhenUsed="1"/>
-    <w:lsdException w:name="List Number" w:semiHidden="1" w:unhideWhenUsed="1"/>
-    <w:lsdException w:name="List 2" w:semiHidden="1" w:unhideWhenUsed="1"/>
-    <w:lsdException w:name="List 3" w:semiHidden="1" w:unhideWhenUsed="1"/>
-    <w:lsdException w:name="List 4" w:semiHidden="1" w:unhideWhenUsed="1"/>
-    <w:lsdException w:name="List 5" w:semiHidden="1" w:unhideWhenUsed="1"/>
-    <w:lsdException w:name="List Bullet 2" w:semiHidden="1" w:unhideWhenUsed="1"/>
-    <w:lsdException w:name="List Bullet 3" w:semiHidden="1" w:unhideWhenUsed="1"/>
-    <w:lsdException w:name="List Bullet 4" w:semiHidden="1" w:unhideWhenUsed="1"/>
-    <w:lsdException w:name="List Bullet 5" w:semiHidden="1" w:unhideWhenUsed="1"/>
-    <w:lsdException w:name="List Number 2" w:semiHidden="1" w:unhideWhenUsed="1"/>
-    <w:lsdException w:name="List Number 3" w:semiHidden="1" w:unhideWhenUsed="1"/>
-    <w:lsdException w:name="List Number 4" w:semiHidden="1" w:unhideWhenUsed="1"/>
-    <w:lsdException w:name="List Number 5" w:semiHidden="1" w:unhideWhenUsed="1"/>
-    <w:lsdException w:name="Title" w:uiPriority="10" w:qFormat="1"/>
-    <w:lsdException w:name="Closing" w:semiHidden="1" w:unhideWhenUsed="1"/>
-    <w:lsdException w:name="Signature" w:semiHidden="1" w:unhideWhenUsed="1"/>
-    <w:lsdException w:name="Default Paragraph Font" w:semiHidden="1" w:uiPriority="1" w:unhideWhenUsed="1"/>
-    <w:lsdException w:name="Body Text" w:semiHidden="1" w:unhideWhenUsed="1"/>
-    <w:lsdException w:name="Body Text Indent" w:semiHidden="1" w:unhideWhenUsed="1"/>
-    <w:lsdException w:name="List Continue" w:semiHidden="1" w:unhideWhenUsed="1"/>
-    <w:lsdException w:name="List Continue 2" w:semiHidden="1" w:unhideWhenUsed="1"/>
-    <w:lsdException w:name="List Continue 3" w:semiHidden="1" w:unhideWhenUsed="1"/>
-    <w:lsdException w:name="List Continue 4" w:semiHidden="1" w:unhideWhenUsed="1"/>
-    <w:lsdException w:name="List Continue 5" w:semiHidden="1" w:unhideWhenUsed="1"/>
-    <w:lsdException w:name="Message Header" w:semiHidden="1" w:unhideWhenUsed="1"/>
-    <w:lsdException w:name="Subtitle" w:uiPriority="11" w:qFormat="1"/>
-    <w:lsdException w:name="Salutation" w:semiHidden="1" w:unhideWhenUsed="1"/>
-    <w:lsdException w:name="Date" w:semiHidden="1" w:unhideWhenUsed="1"/>
-    <w:lsdException w:name="Body Text First Indent" w:semiHidden="1" w:unhideWhenUsed="1"/>
-    <w:lsdException w:name="Body Text First Indent 2" w:semiHidden="1" w:unhideWhenUsed="1"/>
-    <w:lsdException w:name="Note Heading" w:semiHidden="1" w:unhideWhenUsed="1"/>
-    <w:lsdException w:name="Body Text 2" w:semiHidden="1" w:unhideWhenUsed="1"/>
-    <w:lsdException w:name="Body Text 3" w:semiHidden="1" w:unhideWhenUsed="1"/>
-    <w:lsdException w:name="Body Text Indent 2" w:semiHidden="1" w:unhideWhenUsed="1"/>
-    <w:lsdException w:name="Body Text Indent 3" w:semiHidden="1" w:unhideWhenUsed="1"/>
-    <w:lsdException w:name="Block Text" w:semiHidden="1" w:unhideWhenUsed="1"/>
-    <w:lsdException w:name="Hyperlink" w:semiHidden="1" w:unhideWhenUsed="1"/>
-    <w:lsdException w:name="FollowedHyperlink" w:semiHidden="1" w:unhideWhenUsed="1"/>
-    <w:lsdException w:name="Strong" w:uiPriority="22" w:qFormat="1"/>
-    <w:lsdException w:name="Emphasis" w:uiPriority="20" w:qFormat="1"/>
-    <w:lsdException w:name="Document Map" w:semiHidden="1" w:unhideWhenUsed="1"/>
-    <w:lsdException w:name="Plain Text" w:semiHidden="1" w:unhideWhenUsed="1"/>
-    <w:lsdException w:name="E-mail Signature" w:semiHidden="1" w:unhideWhenUsed="1"/>
-    <w:lsdException w:name="HTML Top of Form" w:semiHidden="1" w:unhideWhenUsed="1"/>
-    <w:lsdException w:name="HTML Bottom of Form" w:semiHidden="1" w:unhideWhenUsed="1"/>
-    <w:lsdException w:name="Normal (Web)" w:semiHidden="1" w:unhideWhenUsed="1"/>
-    <w:lsdException w:name="HTML Acronym" w:semiHidden="1" w:unhideWhenUsed="1"/>
-    <w:lsdException w:name="HTML Address" w:semiHidden="1" w:unhideWhenUsed="1"/>
-    <w:lsdException w:name="HTML Cite" w:semiHidden="1" w:unhideWhenUsed="1"/>
-    <w:lsdException w:name="HTML Code" w:semiHidden="1" w:unhideWhenUsed="1"/>
-    <w:lsdException w:name="HTML Definition" w:semiHidden="1" w:unhideWhenUsed="1"/>
-    <w:lsdException w:name="HTML Keyboard" w:semiHidden="1" w:unhideWhenUsed="1"/>
-    <w:lsdException w:name="HTML Preformatted" w:semiHidden="1" w:unhideWhenUsed="1"/>
-    <w:lsdException w:name="HTML Sample" w:semiHidden="1" w:unhideWhenUsed="1"/>
-    <w:lsdException w:name="HTML Typewriter" w:semiHidden="1" w:unhideWhenUsed="1"/>
-    <w:lsdException w:name="HTML Variable" w:semiHidden="1" w:unhideWhenUsed="1"/>
-    <w:lsdException w:name="Normal Table" w:semiHidden="1" w:unhideWhenUsed="1"/>
-    <w:lsdException w:name="annotation subject" w:semiHidden="1" w:unhideWhenUsed="1"/>
-    <w:lsdException w:name="No List" w:semiHidden="1" w:unhideWhenUsed="1"/>
-    <w:lsdException w:name="Outline List 1" w:semiHidden="1" w:unhideWhenUsed="1"/>
-    <w:lsdException w:name="Outline List 2" w:semiHidden="1" w:unhideWhenUsed="1"/>
-    <w:lsdException w:name="Outline List 3" w:semiHidden="1" w:unhideWhenUsed="1"/>
-    <w:lsdException w:name="Table Simple 1" w:semiHidden="1" w:unhideWhenUsed="1"/>
-    <w:lsdException w:name="Table Simple 2" w:semiHidden="1" w:unhideWhenUsed="1"/>
-    <w:lsdException w:name="Table Simple 3" w:semiHidden="1" w:unhideWhenUsed="1"/>
-    <w:lsdException w:name="Table Classic 1" w:semiHidden="1" w:unhideWhenUsed="1"/>
-    <w:lsdException w:name="Table Classic 2" w:semiHidden="1" w:unhideWhenUsed="1"/>
-    <w:lsdException w:name="Table Classic 3" w:semiHidden="1" w:unhideWhenUsed="1"/>
-    <w:lsdException w:name="Table Classic 4" w:semiHidden="1" w:unhideWhenUsed="1"/>
-    <w:lsdException w:name="Table Colorful 1" w:semiHidden="1" w:unhideWhenUsed="1"/>
-    <w:lsdException w:name="Table Colorful 2" w:semiHidden="1" w:unhideWhenUsed="1"/>
-    <w:lsdException w:name="Table Colorful 3" w:semiHidden="1" w:unhideWhenUsed="1"/>
-    <w:lsdException w:name="Table Columns 1" w:semiHidden="1" w:unhideWhenUsed="1"/>
-    <w:lsdException w:name="Table Columns 2" w:semiHidden="1" w:unhideWhenUsed="1"/>
-    <w:lsdException w:name="Table Columns 3" w:semiHidden="1" w:unhideWhenUsed="1"/>
-    <w:lsdException w:name="Table Columns 4" w:semiHidden="1" w:unhideWhenUsed="1"/>
-    <w:lsdException w:name="Table Columns 5" w:semiHidden="1" w:unhideWhenUsed="1"/>
-    <w:lsdException w:name="Table Grid 1" w:semiHidden="1" w:unhideWhenUsed="1"/>
-    <w:lsdException w:name="Table Grid 2" w:semiHidden="1" w:unhideWhenUsed="1"/>
-    <w:lsdException w:name="Table Grid 3" w:semiHidden="1" w:unhideWhenUsed="1"/>
-    <w:lsdException w:name="Table Grid 4" w:semiHidden="1" w:unhideWhenUsed="1"/>
-    <w:lsdException w:name="Table Grid 5" w:semiHidden="1" w:unhideWhenUsed="1"/>
-    <w:lsdException w:name="Table Grid 6" w:semiHidden="1" w:unhideWhenUsed="1"/>
-    <w:lsdException w:name="Table Grid 7" w:semiHidden="1" w:unhideWhenUsed="1"/>
-    <w:lsdException w:name="Table Grid 8" w:semiHidden="1" w:unhideWhenUsed="1"/>
-    <w:lsdException w:name="Table List 1" w:semiHidden="1" w:unhideWhenUsed="1"/>
-    <w:lsdException w:name="Table List 2" w:semiHidden="1" w:unhideWhenUsed="1"/>
-    <w:lsdException w:name="Table List 3" w:semiHidden="1" w:unhideWhenUsed="1"/>
-    <w:lsdException w:name="Table List 4" w:semiHidden="1" w:unhideWhenUsed="1"/>
-    <w:lsdException w:name="Table List 5" w:semiHidden="1" w:unhideWhenUsed="1"/>
-    <w:lsdException w:name="Table List 6" w:semiHidden="1" w:unhideWhenUsed="1"/>
-    <w:lsdException w:name="Table List 7" w:semiHidden="1" w:unhideWhenUsed="1"/>
-    <w:lsdException w:name="Table List 8" w:semiHidden="1" w:unhideWhenUsed="1"/>
-    <w:lsdException w:name="Table 3D effects 1" w:semiHidden="1" w:unhideWhenUsed="1"/>
-    <w:lsdException w:name="Table 3D effects 2" w:semiHidden="1" w:unhideWhenUsed="1"/>
-    <w:lsdException w:name="Table 3D effects 3" w:semiHidden="1" w:unhideWhenUsed="1"/>
-    <w:lsdException w:name="Table Contemporary" w:semiHidden="1" w:unhideWhenUsed="1"/>
-    <w:lsdException w:name="Table Elegant" w:semiHidden="1" w:unhideWhenUsed="1"/>
-    <w:lsdException w:name="Table Professional" w:semiHidden="1" w:unhideWhenUsed="1"/>
-    <w:lsdException w:name="Table Subtle 1" w:semiHidden="1" w:unhideWhenUsed="1"/>
-    <w:lsdException w:name="Table Subtle 2" w:semiHidden="1" w:unhideWhenUsed="1"/>
-    <w:lsdException w:name="Table Web 1" w:semiHidden="1" w:unhideWhenUsed="1"/>
-    <w:lsdException w:name="Table Web 2" w:semiHidden="1" w:unhideWhenUsed="1"/>
-    <w:lsdException w:name="Table Web 3" w:semiHidden="1" w:unhideWhenUsed="1"/>
-    <w:lsdException w:name="Balloon Text" w:semiHidden="1" w:unhideWhenUsed="1"/>
-    <w:lsdException w:name="Table Grid" w:uiPriority="39"/>
-    <w:lsdException w:name="Table Theme" w:semiHidden="1" w:unhideWhenUsed="1"/>
-    <w:lsdException w:name="Placeholder Text" w:semiHidden="1"/>
-    <w:lsdException w:name="No Spacing" w:uiPriority="1" w:qFormat="1"/>
-    <w:lsdException w:name="Light Shading" w:uiPriority="60"/>
-    <w:lsdException w:name="Light List" w:uiPriority="61"/>
-    <w:lsdException w:name="Light Grid" w:uiPriority="62"/>
-    <w:lsdException w:name="Medium Shading 1" w:uiPriority="63"/>
-    <w:lsdException w:name="Medium Shading 2" w:uiPriority="64"/>
-    <w:lsdException w:name="Medium List 1" w:uiPriority="65"/>
-    <w:lsdException w:name="Medium List 2" w:uiPriority="66"/>
-    <w:lsdException w:name="Medium Grid 1" w:uiPriority="67"/>
-    <w:lsdException w:name="Medium Grid 2" w:uiPriority="68"/>
-    <w:lsdException w:name="Medium Grid 3" w:uiPriority="69"/>
-    <w:lsdException w:name="Dark List" w:uiPriority="70"/>
-    <w:lsdException w:name="Colorful Shading" w:uiPriority="71"/>
-    <w:lsdException w:name="Colorful List" w:uiPriority="72"/>
-    <w:lsdException w:name="Colorful Grid" w:uiPriority="73"/>
-    <w:lsdException w:name="Light Shading Accent 1" w:uiPriority="60"/>
-    <w:lsdException w:name="Light List Accent 1" w:uiPriority="61"/>
-    <w:lsdException w:name="Light Grid Accent 1" w:uiPriority="62"/>
-    <w:lsdException w:name="Medium Shading 1 Accent 1" w:uiPriority="63"/>
-    <w:lsdException w:name="Medium Shading 2 Accent 1" w:uiPriority="64"/>
-    <w:lsdException w:name="Medium List 1 Accent 1" w:uiPriority="65"/>
-    <w:lsdException w:name="Revision" w:semiHidden="1"/>
-    <w:lsdException w:name="List Paragraph" w:uiPriority="34" w:qFormat="1"/>
-    <w:lsdException w:name="Quote" w:uiPriority="29" w:qFormat="1"/>
-    <w:lsdException w:name="Intense Quote" w:uiPriority="30" w:qFormat="1"/>
-    <w:lsdException w:name="Medium List 2 Accent 1" w:uiPriority="66"/>
-    <w:lsdException w:name="Medium Grid 1 Accent 1" w:uiPriority="67"/>
-    <w:lsdException w:name="Medium Grid 2 Accent 1" w:uiPriority="68"/>
-    <w:lsdException w:name="Medium Grid 3 Accent 1" w:uiPriority="69"/>
-    <w:lsdException w:name="Dark List Accent 1" w:uiPriority="70"/>
-    <w:lsdException w:name="Colorful Shading Accent 1" w:uiPriority="71"/>
-    <w:lsdException w:name="Colorful List Accent 1" w:uiPriority="72"/>
-    <w:lsdException w:name="Colorful Grid Accent 1" w:uiPriority="73"/>
-    <w:lsdException w:name="Light Shading Accent 2" w:uiPriority="60"/>
-    <w:lsdException w:name="Light List Accent 2" w:uiPriority="61"/>
-    <w:lsdException w:name="Light Grid Accent 2" w:uiPriority="62"/>
-    <w:lsdException w:name="Medium Shading 1 Accent 2" w:uiPriority="63"/>
-    <w:lsdException w:name="Medium Shading 2 Accent 2" w:uiPriority="64"/>
-    <w:lsdException w:name="Medium List 1 Accent 2" w:uiPriority="65"/>
-    <w:lsdException w:name="Medium List 2 Accent 2" w:uiPriority="66"/>
-    <w:lsdException w:name="Medium Grid 1 Accent 2" w:uiPriority="67"/>
-    <w:lsdException w:name="Medium Grid 2 Accent 2" w:uiPriority="68"/>
-    <w:lsdException w:name="Medium Grid 3 Accent 2" w:uiPriority="69"/>
-    <w:lsdException w:name="Dark List Accent 2" w:uiPriority="70"/>
-    <w:lsdException w:name="Colorful Shading Accent 2" w:uiPriority="71"/>
-    <w:lsdException w:name="Colorful List Accent 2" w:uiPriority="72"/>
-    <w:lsdException w:name="Colorful Grid Accent 2" w:uiPriority="73"/>
-    <w:lsdException w:name="Light Shading Accent 3" w:uiPriority="60"/>
-    <w:lsdException w:name="Light List Accent 3" w:uiPriority="61"/>
-    <w:lsdException w:name="Light Grid Accent 3" w:uiPriority="62"/>
-    <w:lsdException w:name="Medium Shading 1 Accent 3" w:uiPriority="63"/>
-    <w:lsdException w:name="Medium Shading 2 Accent 3" w:uiPriority="64"/>
-    <w:lsdException w:name="Medium List 1 Accent 3" w:uiPriority="65"/>
-    <w:lsdException w:name="Medium List 2 Accent 3" w:uiPriority="66"/>
-    <w:lsdException w:name="Medium Grid 1 Accent 3" w:uiPriority="67"/>
-    <w:lsdException w:name="Medium Grid 2 Accent 3" w:uiPriority="68"/>
-    <w:lsdException w:name="Medium Grid 3 Accent 3" w:uiPriority="69"/>
-    <w:lsdException w:name="Dark List Accent 3" w:uiPriority="70"/>
-    <w:lsdException w:name="Colorful Shading Accent 3" w:uiPriority="71"/>
-    <w:lsdException w:name="Colorful List Accent 3" w:uiPriority="72"/>
-    <w:lsdException w:name="Colorful Grid Accent 3" w:uiPriority="73"/>
-    <w:lsdException w:name="Light Shading Accent 4" w:uiPriority="60"/>
-    <w:lsdException w:name="Light List Accent 4" w:uiPriority="61"/>
-    <w:lsdException w:name="Light Grid Accent 4" w:uiPriority="62"/>
-    <w:lsdException w:name="Medium Shading 1 Accent 4" w:uiPriority="63"/>
-    <w:lsdException w:name="Medium Shading 2 Accent 4" w:uiPriority="64"/>
-    <w:lsdException w:name="Medium List 1 Accent 4" w:uiPriority="65"/>
-    <w:lsdException w:name="Medium List 2 Accent 4" w:uiPriority="66"/>
-    <w:lsdException w:name="Medium Grid 1 Accent 4" w:uiPriority="67"/>
-    <w:lsdException w:name="Medium Grid 2 Accent 4" w:uiPriority="68"/>
-    <w:lsdException w:name="Medium Grid 3 Accent 4" w:uiPriority="69"/>
-    <w:lsdException w:name="Dark List Accent 4" w:uiPriority="70"/>
-    <w:lsdException w:name="Colorful Shading Accent 4" w:uiPriority="71"/>
-    <w:lsdException w:name="Colorful List Accent 4" w:uiPriority="72"/>
-    <w:lsdException w:name="Colorful Grid Accent 4" w:uiPriority="73"/>
-    <w:lsdException w:name="Light Shading Accent 5" w:uiPriority="60"/>
-    <w:lsdException w:name="Light List Accent 5" w:uiPriority="61"/>
-    <w:lsdException w:name="Light Grid Accent 5" w:uiPriority="62"/>
-    <w:lsdException w:name="Medium Shading 1 Accent 5" w:uiPriority="63"/>
-    <w:lsdException w:name="Medium Shading 2 Accent 5" w:uiPriority="64"/>
-    <w:lsdException w:name="Medium List 1 Accent 5" w:uiPriority="65"/>
-    <w:lsdException w:name="Medium List 2 Accent 5" w:uiPriority="66"/>
-    <w:lsdException w:name="Medium Grid 1 Accent 5" w:uiPriority="67"/>
-    <w:lsdException w:name="Medium Grid 2 Accent 5" w:uiPriority="68"/>
-    <w:lsdException w:name="Medium Grid 3 Accent 5" w:uiPriority="69"/>
-    <w:lsdException w:name="Dark List Accent 5" w:uiPriority="70"/>
-    <w:lsdException w:name="Colorful Shading Accent 5" w:uiPriority="71"/>
-    <w:lsdException w:name="Colorful List Accent 5" w:uiPriority="72"/>
-    <w:lsdException w:name="Colorful Grid Accent 5" w:uiPriority="73"/>
-    <w:lsdException w:name="Light Shading Accent 6" w:uiPriority="60"/>
-    <w:lsdException w:name="Light List Accent 6" w:uiPriority="61"/>
-    <w:lsdException w:name="Light Grid Accent 6" w:uiPriority="62"/>
-    <w:lsdException w:name="Medium Shading 1 Accent 6" w:uiPriority="63"/>
-    <w:lsdException w:name="Medium Shading 2 Accent 6" w:uiPriority="64"/>
-    <w:lsdException w:name="Medium List 1 Accent 6" w:uiPriority="65"/>
-    <w:lsdException w:name="Medium List 2 Accent 6" w:uiPriority="66"/>
-    <w:lsdException w:name="Medium Grid 1 Accent 6" w:uiPriority="67"/>
-    <w:lsdException w:name="Medium Grid 2 Accent 6" w:uiPriority="68"/>
-    <w:lsdException w:name="Medium Grid 3 Accent 6" w:uiPriority="69"/>
-    <w:lsdException w:name="Dark List Accent 6" w:uiPriority="70"/>
-    <w:lsdException w:name="Colorful Shading Accent 6" w:uiPriority="71"/>
-    <w:lsdException w:name="Colorful List Accent 6" w:uiPriority="72"/>
-    <w:lsdException w:name="Colorful Grid Accent 6" w:uiPriority="73"/>
-    <w:lsdException w:name="Subtle Emphasis" w:uiPriority="19" w:qFormat="1"/>
-    <w:lsdException w:name="Intense Emphasis" w:uiPriority="21" w:qFormat="1"/>
-    <w:lsdException w:name="Subtle Reference" w:uiPriority="31" w:qFormat="1"/>
-    <w:lsdException w:name="Intense Reference" w:uiPriority="32" w:qFormat="1"/>
-    <w:lsdException w:name="Book Title" w:uiPriority="33" w:qFormat="1"/>
-    <w:lsdException w:name="Bibliography" w:semiHidden="1" w:uiPriority="37" w:unhideWhenUsed="1"/>
-    <w:lsdException w:name="TOC Heading" w:semiHidden="1" w:uiPriority="39" w:unhideWhenUsed="1" w:qFormat="1"/>
-    <w:lsdException w:name="Plain Table 1" w:uiPriority="41"/>
-    <w:lsdException w:name="Plain Table 2" w:uiPriority="42"/>
-    <w:lsdException w:name="Plain Table 3" w:uiPriority="43"/>
-    <w:lsdException w:name="Plain Table 4" w:uiPriority="44"/>
-    <w:lsdException w:name="Plain Table 5" w:uiPriority="45"/>
-    <w:lsdException w:name="Grid Table Light" w:uiPriority="40"/>
-    <w:lsdException w:name="Grid Table 1 Light" w:uiPriority="46"/>
-    <w:lsdException w:name="Grid Table 2" w:uiPriority="47"/>
-    <w:lsdException w:name="Grid Table 3" w:uiPriority="48"/>
-    <w:lsdException w:name="Grid Table 4" w:uiPriority="49"/>
-    <w:lsdException w:name="Grid Table 5 Dark" w:uiPriority="50"/>
-    <w:lsdException w:name="Grid Table 6 Colorful" w:uiPriority="51"/>
-    <w:lsdException w:name="Grid Table 7 Colorful" w:uiPriority="52"/>
-    <w:lsdException w:name="Grid Table 1 Light Accent 1" w:uiPriority="46"/>
-    <w:lsdException w:name="Grid Table 2 Accent 1" w:uiPriority="47"/>
-    <w:lsdException w:name="Grid Table 3 Accent 1" w:uiPriority="48"/>
-    <w:lsdException w:name="Grid Table 4 Accent 1" w:uiPriority="49"/>
-    <w:lsdException w:name="Grid Table 5 Dark Accent 1" w:uiPriority="50"/>
-    <w:lsdException w:name="Grid Table 6 Colorful Accent 1" w:uiPriority="51"/>
-    <w:lsdException w:name="Grid Table 7 Colorful Accent 1" w:uiPriority="52"/>
-    <w:lsdException w:name="Grid Table 1 Light Accent 2" w:uiPriority="46"/>
-    <w:lsdException w:name="Grid Table 2 Accent 2" w:uiPriority="47"/>
-    <w:lsdException w:name="Grid Table 3 Accent 2" w:uiPriority="48"/>
-    <w:lsdException w:name="Grid Table 4 Accent 2" w:uiPriority="49"/>
-    <w:lsdException w:name="Grid Table 5 Dark Accent 2" w:uiPriority="50"/>
-    <w:lsdException w:name="Grid Table 6 Colorful Accent 2" w:uiPriority="51"/>
-    <w:lsdException w:name="Grid Table 7 Colorful Accent 2" w:uiPriority="52"/>
-    <w:lsdException w:name="Grid Table 1 Light Accent 3" w:uiPriority="46"/>
-    <w:lsdException w:name="Grid Table 2 Accent 3" w:uiPriority="47"/>
-    <w:lsdException w:name="Grid Table 3 Accent 3" w:uiPriority="48"/>
-    <w:lsdException w:name="Grid Table 4 Accent 3" w:uiPriority="49"/>
-    <w:lsdException w:name="Grid Table 5 Dark Accent 3" w:uiPriority="50"/>
-    <w:lsdException w:name="Grid Table 6 Colorful Accent 3" w:uiPriority="51"/>
-    <w:lsdException w:name="Grid Table 7 Colorful Accent 3" w:uiPriority="52"/>
-    <w:lsdException w:name="Grid Table 1 Light Accent 4" w:uiPriority="46"/>
-    <w:lsdException w:name="Grid Table 2 Accent 4" w:uiPriority="47"/>
-    <w:lsdException w:name="Grid Table 3 Accent 4" w:uiPriority="48"/>
-    <w:lsdException w:name="Grid Table 4 Accent 4" w:uiPriority="49"/>
-    <w:lsdException w:name="Grid Table 5 Dark Accent 4" w:uiPriority="50"/>
-    <w:lsdException w:name="Grid Table 6 Colorful Accent 4" w:uiPriority="51"/>
-    <w:lsdException w:name="Grid Table 7 Colorful Accent 4" w:uiPriority="52"/>
-    <w:lsdException w:name="Grid Table 1 Light Accent 5" w:uiPriority="46"/>
-    <w:lsdException w:name="Grid Table 2 Accent 5" w:uiPriority="47"/>
-    <w:lsdException w:name="Grid Table 3 Accent 5" w:uiPriority="48"/>
-    <w:lsdException w:name="Grid Table 4 Accent 5" w:uiPriority="49"/>
-    <w:lsdException w:name="Grid Table 5 Dark Accent 5" w:uiPriority="50"/>
-    <w:lsdException w:name="Grid Table 6 Colorful Accent 5" w:uiPriority="51"/>
-    <w:lsdException w:name="Grid Table 7 Colorful Accent 5" w:uiPriority="52"/>
-    <w:lsdException w:name="Grid Table 1 Light Accent 6" w:uiPriority="46"/>
-    <w:lsdException w:name="Grid Table 2 Accent 6" w:uiPriority="47"/>
-    <w:lsdException w:name="Grid Table 3 Accent 6" w:uiPriority="48"/>
-    <w:lsdException w:name="Grid Table 4 Accent 6" w:uiPriority="49"/>
-    <w:lsdException w:name="Grid Table 5 Dark Accent 6" w:uiPriority="50"/>
-    <w:lsdException w:name="Grid Table 6 Colorful Accent 6" w:uiPriority="51"/>
-    <w:lsdException w:name="Grid Table 7 Colorful Accent 6" w:uiPriority="52"/>
-    <w:lsdException w:name="List Table 1 Light" w:uiPriority="46"/>
-    <w:lsdException w:name="List Table 2" w:uiPriority="47"/>
-    <w:lsdException w:name="List Table 3" w:uiPriority="48"/>
-    <w:lsdException w:name="List Table 4" w:uiPriority="49"/>
-    <w:lsdException w:name="List Table 5 Dark" w:uiPriority="50"/>
-    <w:lsdException w:name="List Table 6 Colorful" w:uiPriority="51"/>
-    <w:lsdException w:name="List Table 7 Colorful" w:uiPriority="52"/>
-    <w:lsdException w:name="List Table 1 Light Accent 1" w:uiPriority="46"/>
-    <w:lsdException w:name="List Table 2 Accent 1" w:uiPriority="47"/>
-    <w:lsdException w:name="List Table 3 Accent 1" w:uiPriority="48"/>
-    <w:lsdException w:name="List Table 4 Accent 1" w:uiPriority="49"/>
-    <w:lsdException w:name="List Table 5 Dark Accent 1" w:uiPriority="50"/>
-    <w:lsdException w:name="List Table 6 Colorful Accent 1" w:uiPriority="51"/>
-    <w:lsdException w:name="List Table 7 Colorful Accent 1" w:uiPriority="52"/>
-    <w:lsdException w:name="List Table 1 Light Accent 2" w:uiPriority="46"/>
-    <w:lsdException w:name="List Table 2 Accent 2" w:uiPriority="47"/>
-    <w:lsdException w:name="List Table 3 Accent 2" w:uiPriority="48"/>
-    <w:lsdException w:name="List Table 4 Accent 2" w:uiPriority="49"/>
-    <w:lsdException w:name="List Table 5 Dark Accent 2" w:uiPriority="50"/>
-    <w:lsdException w:name="List Table 6 Colorful Accent 2" w:uiPriority="51"/>
-    <w:lsdException w:name="List Table 7 Colorful Accent 2" w:uiPriority="52"/>
-    <w:lsdException w:name="List Table 1 Light Accent 3" w:uiPriority="46"/>
-    <w:lsdException w:name="List Table 2 Accent 3" w:uiPriority="47"/>
-    <w:lsdException w:name="List Table 3 Accent 3" w:uiPriority="48"/>
-    <w:lsdException w:name="List Table 4 Accent 3" w:uiPriority="49"/>
-    <w:lsdException w:name="List Table 5 Dark Accent 3" w:uiPriority="50"/>
-    <w:lsdException w:name="List Table 6 Colorful Accent 3" w:uiPriority="51"/>
-    <w:lsdException w:name="List Table 7 Colorful Accent 3" w:uiPriority="52"/>
-    <w:lsdException w:name="List Table 1 Light Accent 4" w:uiPriority="46"/>
-    <w:lsdException w:name="List Table 2 Accent 4" w:uiPriority="47"/>
-    <w:lsdException w:name="List Table 3 Accent 4" w:uiPriority="48"/>
-    <w:lsdException w:name="List Table 4 Accent 4" w:uiPriority="49"/>
-    <w:lsdException w:name="List Table 5 Dark Accent 4" w:uiPriority="50"/>
-    <w:lsdException w:name="List Table 6 Colorful Accent 4" w:uiPriority="51"/>
-    <w:lsdException w:name="List Table 7 Colorful Accent 4" w:uiPriority="52"/>
-    <w:lsdException w:name="List Table 1 Light Accent 5" w:uiPriority="46"/>
-    <w:lsdException w:name="List Table 2 Accent 5" w:uiPriority="47"/>
-    <w:lsdException w:name="List Table 3 Accent 5" w:uiPriority="48"/>
-    <w:lsdException w:name="List Table 4 Accent 5" w:uiPriority="49"/>
-    <w:lsdException w:name="List Table 5 Dark Accent 5" w:uiPriority="50"/>
-    <w:lsdException w:name="List Table 6 Colorful Accent 5" w:uiPriority="51"/>
-    <w:lsdException w:name="List Table 7 Colorful Accent 5" w:uiPriority="52"/>
-    <w:lsdException w:name="List Table 1 Light Accent 6" w:uiPriority="46"/>
-    <w:lsdException w:name="List Table 2 Accent 6" w:uiPriority="47"/>
-    <w:lsdException w:name="List Table 3 Accent 6" w:uiPriority="48"/>
-    <w:lsdException w:name="List Table 4 Accent 6" w:uiPriority="49"/>
-    <w:lsdException w:name="List Table 5 Dark Accent 6" w:uiPriority="50"/>
-    <w:lsdException w:name="List Table 6 Colorful Accent 6" w:uiPriority="51"/>
-    <w:lsdException w:name="List Table 7 Colorful Accent 6" w:uiPriority="52"/>
-  </w:latentStyles>
-  <w:style w:type="paragraph" w:default="1" w:styleId="Standard">
-    <w:name w:val="Normal"/>
-    <w:qFormat/>
-  </w:style>
-  <w:style w:type="character" w:default="1" w:styleId="Absatz-Standardschriftart">
-    <w:name w:val="Default Paragraph Font"/>
-    <w:uiPriority w:val="1"/>
-    <w:semiHidden/>
-    <w:unhideWhenUsed/>
-  </w:style>
-  <w:style w:type="table" w:default="1" w:styleId="NormaleTabelle">
-    <w:name w:val="Normal Table"/>
-    <w:uiPriority w:val="99"/>
-    <w:semiHidden/>
-    <w:unhideWhenUsed/>
-    <w:tblPr>
-      <w:tblInd w:w="0" w:type="dxa"/>
-      <w:tblCellMar>
-        <w:top w:w="0" w:type="dxa"/>
-        <w:left w:w="108" w:type="dxa"/>
-        <w:bottom w:w="0" w:type="dxa"/>
-        <w:right w:w="108" w:type="dxa"/>
-      </w:tblCellMar>
-    </w:tblPr>
-  </w:style>
-  <w:style w:type="numbering" w:default="1" w:styleId="KeineListe">
-    <w:name w:val="No List"/>
-    <w:uiPriority w:val="99"/>
-    <w:semiHidden/>
-    <w:unhideWhenUsed/>
-  </w:style>
-  <w:style w:type="character" w:styleId="Platzhaltertext">
-    <w:name w:val="Placeholder Text"/>
-    <w:basedOn w:val="Absatz-Standardschriftart"/>
-    <w:uiPriority w:val="99"/>
-    <w:semiHidden/>
-    <w:rsid w:val="00550BDC"/>
-    <w:rPr>
-      <w:color w:val="808080"/>
-    </w:rPr>
-  </w:style>
-  <w:style w:type="paragraph" w:customStyle="1" w:styleId="6FD5D8A0907C4280B50DEBF9054AC3AF">
-    <w:name w:val="6FD5D8A0907C4280B50DEBF9054AC3AF"/>
-    <w:rsid w:val="00550BDC"/>
-  </w:style>
-  <w:style w:type="paragraph" w:customStyle="1" w:styleId="FC033AE5EC8E4D0887B890808B196F58">
-    <w:name w:val="FC033AE5EC8E4D0887B890808B196F58"/>
-    <w:rsid w:val="00550BDC"/>
-  </w:style>
-  <w:style w:type="paragraph" w:customStyle="1" w:styleId="FAFA84C08661412894ADC133CF9F4C82">
-    <w:name w:val="FAFA84C08661412894ADC133CF9F4C82"/>
-    <w:rsid w:val="00550BDC"/>
-  </w:style>
-  <w:style w:type="paragraph" w:customStyle="1" w:styleId="DAF9DF9B7F5041E4B92D4FEEA6BF1736">
-    <w:name w:val="DAF9DF9B7F5041E4B92D4FEEA6BF1736"/>
-    <w:rsid w:val="00550BDC"/>
-  </w:style>
-</w:styles>
-</file>
-
-<file path=word/glossary/webSettings.xml><?xml version="1.0" encoding="utf-8"?>
-<w:webSettings xmlns:mc="http://schemas.openxmlformats.org/markup-compatibility/2006" xmlns:r="http://schemas.openxmlformats.org/officeDocument/2006/relationships" xmlns:w="http://schemas.openxmlformats.org/wordprocessingml/2006/main" xmlns:w14="http://schemas.microsoft.com/office/word/2010/wordml" xmlns:w15="http://schemas.microsoft.com/office/word/2012/wordml" xmlns:w16se="http://schemas.microsoft.com/office/word/2015/wordml/symex" mc:Ignorable="w14 w15 w16se">
-  <w:optimizeForBrowser/>
-  <w:allowPNG/>
-</w:webSettings>
 </file>
 
 <file path=word/theme/theme1.xml><?xml version="1.0" encoding="utf-8"?>

</xml_diff>